<commit_message>
Identity Roles Lector Admin Student controller
</commit_message>
<xml_diff>
--- a/ProjectC#Web1.docx
+++ b/ProjectC#Web1.docx
@@ -920,7 +920,7 @@
           </mc:Choice>
           <mc:Fallback>
             <w:pict>
-              <v:line w14:anchorId="1C6DAB74" id="Shape 1" o:spid="_x0000_s1026" style="position:absolute;z-index:-251692032;visibility:visible;mso-wrap-style:square;mso-wrap-distance-left:9pt;mso-wrap-distance-top:0;mso-wrap-distance-right:9pt;mso-wrap-distance-bottom:0;mso-position-horizontal:absolute;mso-position-horizontal-relative:text;mso-position-vertical:absolute;mso-position-vertical-relative:text" from="-.15pt,-12.85pt" to="177.25pt,-12.85pt" o:gfxdata="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" o:allowincell="f" filled="t" strokeweight=".16931mm">
+              <v:line w14:anchorId="1FA44157" id="Shape 1" o:spid="_x0000_s1026" style="position:absolute;z-index:-251692032;visibility:visible;mso-wrap-style:square;mso-wrap-distance-left:9pt;mso-wrap-distance-top:0;mso-wrap-distance-right:9pt;mso-wrap-distance-bottom:0;mso-position-horizontal:absolute;mso-position-horizontal-relative:text;mso-position-vertical:absolute;mso-position-vertical-relative:text" from="-.15pt,-12.85pt" to="177.25pt,-12.85pt" o:gfxdata="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" o:allowincell="f" filled="t" strokeweight=".16931mm">
                 <v:stroke joinstyle="miter"/>
                 <o:lock v:ext="edit" shapetype="f"/>
               </v:line>
@@ -988,7 +988,7 @@
           </mc:Choice>
           <mc:Fallback>
             <w:pict>
-              <v:line w14:anchorId="4BAF2E2C" id="Shape 2" o:spid="_x0000_s1026" style="position:absolute;z-index:-251691008;visibility:visible;mso-wrap-style:square;mso-wrap-distance-left:9pt;mso-wrap-distance-top:0;mso-wrap-distance-right:9pt;mso-wrap-distance-bottom:0;mso-position-horizontal:absolute;mso-position-horizontal-relative:text;mso-position-vertical:absolute;mso-position-vertical-relative:text" from="-.15pt,1.05pt" to="177.25pt,1.05pt" o:gfxdata="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" o:allowincell="f" filled="t" strokeweight=".16931mm">
+              <v:line w14:anchorId="4FDD608F" id="Shape 2" o:spid="_x0000_s1026" style="position:absolute;z-index:-251691008;visibility:visible;mso-wrap-style:square;mso-wrap-distance-left:9pt;mso-wrap-distance-top:0;mso-wrap-distance-right:9pt;mso-wrap-distance-bottom:0;mso-position-horizontal:absolute;mso-position-horizontal-relative:text;mso-position-vertical:absolute;mso-position-vertical-relative:text" from="-.15pt,1.05pt" to="177.25pt,1.05pt" o:gfxdata="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" o:allowincell="f" filled="t" strokeweight=".16931mm">
                 <v:stroke joinstyle="miter"/>
                 <o:lock v:ext="edit" shapetype="f"/>
               </v:line>
@@ -1056,7 +1056,7 @@
           </mc:Choice>
           <mc:Fallback>
             <w:pict>
-              <v:line w14:anchorId="0804E16E" id="Shape 3" o:spid="_x0000_s1026" style="position:absolute;z-index:-251689984;visibility:visible;mso-wrap-style:square;mso-wrap-distance-left:9pt;mso-wrap-distance-top:0;mso-wrap-distance-right:9pt;mso-wrap-distance-bottom:0;mso-position-horizontal:absolute;mso-position-horizontal-relative:text;mso-position-vertical:absolute;mso-position-vertical-relative:text" from="-.15pt,14.95pt" to="177.25pt,14.95pt" o:gfxdata="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" o:allowincell="f" filled="t" strokeweight=".16967mm">
+              <v:line w14:anchorId="1A57DE36" id="Shape 3" o:spid="_x0000_s1026" style="position:absolute;z-index:-251689984;visibility:visible;mso-wrap-style:square;mso-wrap-distance-left:9pt;mso-wrap-distance-top:0;mso-wrap-distance-right:9pt;mso-wrap-distance-bottom:0;mso-position-horizontal:absolute;mso-position-horizontal-relative:text;mso-position-vertical:absolute;mso-position-vertical-relative:text" from="-.15pt,14.95pt" to="177.25pt,14.95pt" o:gfxdata="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" o:allowincell="f" filled="t" strokeweight=".16967mm">
                 <v:stroke joinstyle="miter"/>
                 <o:lock v:ext="edit" shapetype="f"/>
               </v:line>
@@ -1124,7 +1124,7 @@
           </mc:Choice>
           <mc:Fallback>
             <w:pict>
-              <v:line w14:anchorId="6E9DB8F2" id="Shape 4" o:spid="_x0000_s1026" style="position:absolute;z-index:-251688960;visibility:visible;mso-wrap-style:square;mso-wrap-distance-left:9pt;mso-wrap-distance-top:0;mso-wrap-distance-right:9pt;mso-wrap-distance-bottom:0;mso-position-horizontal:absolute;mso-position-horizontal-relative:text;mso-position-vertical:absolute;mso-position-vertical-relative:text" from="-.15pt,28.85pt" to="177.25pt,28.85pt" o:gfxdata="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" o:allowincell="f" filled="t" strokeweight=".48pt">
+              <v:line w14:anchorId="073D37C9" id="Shape 4" o:spid="_x0000_s1026" style="position:absolute;z-index:-251688960;visibility:visible;mso-wrap-style:square;mso-wrap-distance-left:9pt;mso-wrap-distance-top:0;mso-wrap-distance-right:9pt;mso-wrap-distance-bottom:0;mso-position-horizontal:absolute;mso-position-horizontal-relative:text;mso-position-vertical:absolute;mso-position-vertical-relative:text" from="-.15pt,28.85pt" to="177.25pt,28.85pt" o:gfxdata="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" o:allowincell="f" filled="t" strokeweight=".48pt">
                 <v:stroke joinstyle="miter"/>
                 <o:lock v:ext="edit" shapetype="f"/>
               </v:line>
@@ -1192,7 +1192,7 @@
           </mc:Choice>
           <mc:Fallback>
             <w:pict>
-              <v:line w14:anchorId="0FD971B1" id="Shape 5" o:spid="_x0000_s1026" style="position:absolute;z-index:-251687936;visibility:visible;mso-wrap-style:square;mso-wrap-distance-left:9pt;mso-wrap-distance-top:0;mso-wrap-distance-right:9pt;mso-wrap-distance-bottom:0;mso-position-horizontal:absolute;mso-position-horizontal-relative:text;mso-position-vertical:absolute;mso-position-vertical-relative:text" from="84.85pt,.8pt" to="84.85pt,56.95pt" o:gfxdata="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" o:allowincell="f" filled="t" strokeweight=".16967mm">
+              <v:line w14:anchorId="690AE133" id="Shape 5" o:spid="_x0000_s1026" style="position:absolute;z-index:-251687936;visibility:visible;mso-wrap-style:square;mso-wrap-distance-left:9pt;mso-wrap-distance-top:0;mso-wrap-distance-right:9pt;mso-wrap-distance-bottom:0;mso-position-horizontal:absolute;mso-position-horizontal-relative:text;mso-position-vertical:absolute;mso-position-vertical-relative:text" from="84.85pt,.8pt" to="84.85pt,56.95pt" o:gfxdata="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" o:allowincell="f" filled="t" strokeweight=".16967mm">
                 <v:stroke joinstyle="miter"/>
                 <o:lock v:ext="edit" shapetype="f"/>
               </v:line>
@@ -1260,7 +1260,7 @@
           </mc:Choice>
           <mc:Fallback>
             <w:pict>
-              <v:line w14:anchorId="1F84B322" id="Shape 6" o:spid="_x0000_s1026" style="position:absolute;z-index:-251686912;visibility:visible;mso-wrap-style:square;mso-wrap-distance-left:9pt;mso-wrap-distance-top:0;mso-wrap-distance-right:9pt;mso-wrap-distance-bottom:0;mso-position-horizontal:absolute;mso-position-horizontal-relative:text;mso-position-vertical:absolute;mso-position-vertical-relative:text" from="-.15pt,42.8pt" to="177.25pt,42.8pt" o:gfxdata="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" o:allowincell="f" filled="t" strokeweight=".16931mm">
+              <v:line w14:anchorId="0D801A58" id="Shape 6" o:spid="_x0000_s1026" style="position:absolute;z-index:-251686912;visibility:visible;mso-wrap-style:square;mso-wrap-distance-left:9pt;mso-wrap-distance-top:0;mso-wrap-distance-right:9pt;mso-wrap-distance-bottom:0;mso-position-horizontal:absolute;mso-position-horizontal-relative:text;mso-position-vertical:absolute;mso-position-vertical-relative:text" from="-.15pt,42.8pt" to="177.25pt,42.8pt" o:gfxdata="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" o:allowincell="f" filled="t" strokeweight=".16931mm">
                 <v:stroke joinstyle="miter"/>
                 <o:lock v:ext="edit" shapetype="f"/>
               </v:line>
@@ -1328,7 +1328,7 @@
           </mc:Choice>
           <mc:Fallback>
             <w:pict>
-              <v:line w14:anchorId="58741498" id="Shape 7" o:spid="_x0000_s1026" style="position:absolute;z-index:-251685888;visibility:visible;mso-wrap-style:square;mso-wrap-distance-left:9pt;mso-wrap-distance-top:0;mso-wrap-distance-right:9pt;mso-wrap-distance-bottom:0;mso-position-horizontal:absolute;mso-position-horizontal-relative:text;mso-position-vertical:absolute;mso-position-vertical-relative:text" from="0,-13.1pt" to="0,56.95pt" o:gfxdata="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" o:allowincell="f" filled="t" strokeweight=".16931mm">
+              <v:line w14:anchorId="5790C8FC" id="Shape 7" o:spid="_x0000_s1026" style="position:absolute;z-index:-251685888;visibility:visible;mso-wrap-style:square;mso-wrap-distance-left:9pt;mso-wrap-distance-top:0;mso-wrap-distance-right:9pt;mso-wrap-distance-bottom:0;mso-position-horizontal:absolute;mso-position-horizontal-relative:text;mso-position-vertical:absolute;mso-position-vertical-relative:text" from="0,-13.1pt" to="0,56.95pt" o:gfxdata="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" o:allowincell="f" filled="t" strokeweight=".16931mm">
                 <v:stroke joinstyle="miter"/>
                 <o:lock v:ext="edit" shapetype="f"/>
               </v:line>
@@ -1396,7 +1396,7 @@
           </mc:Choice>
           <mc:Fallback>
             <w:pict>
-              <v:line w14:anchorId="145DF60F" id="Shape 8" o:spid="_x0000_s1026" style="position:absolute;z-index:-251684864;visibility:visible;mso-wrap-style:square;mso-wrap-distance-left:9pt;mso-wrap-distance-top:0;mso-wrap-distance-right:9pt;mso-wrap-distance-bottom:0;mso-position-horizontal:absolute;mso-position-horizontal-relative:text;mso-position-vertical:absolute;mso-position-vertical-relative:text" from="-.15pt,56.7pt" to="177.25pt,56.7pt" o:gfxdata="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" o:allowincell="f" filled="t" strokeweight=".16967mm">
+              <v:line w14:anchorId="71F56309" id="Shape 8" o:spid="_x0000_s1026" style="position:absolute;z-index:-251684864;visibility:visible;mso-wrap-style:square;mso-wrap-distance-left:9pt;mso-wrap-distance-top:0;mso-wrap-distance-right:9pt;mso-wrap-distance-bottom:0;mso-position-horizontal:absolute;mso-position-horizontal-relative:text;mso-position-vertical:absolute;mso-position-vertical-relative:text" from="-.15pt,56.7pt" to="177.25pt,56.7pt" o:gfxdata="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" o:allowincell="f" filled="t" strokeweight=".16967mm">
                 <v:stroke joinstyle="miter"/>
                 <o:lock v:ext="edit" shapetype="f"/>
               </v:line>
@@ -1464,7 +1464,7 @@
           </mc:Choice>
           <mc:Fallback>
             <w:pict>
-              <v:line w14:anchorId="143BAE44" id="Shape 9" o:spid="_x0000_s1026" style="position:absolute;z-index:-251683840;visibility:visible;mso-wrap-style:square;mso-wrap-distance-left:9pt;mso-wrap-distance-top:0;mso-wrap-distance-right:9pt;mso-wrap-distance-bottom:0;mso-position-horizontal:absolute;mso-position-horizontal-relative:text;mso-position-vertical:absolute;mso-position-vertical-relative:text" from="177pt,-13.1pt" to="177pt,56.95pt" o:gfxdata="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" o:allowincell="f" filled="t" strokeweight=".16967mm">
+              <v:line w14:anchorId="3566BFFA" id="Shape 9" o:spid="_x0000_s1026" style="position:absolute;z-index:-251683840;visibility:visible;mso-wrap-style:square;mso-wrap-distance-left:9pt;mso-wrap-distance-top:0;mso-wrap-distance-right:9pt;mso-wrap-distance-bottom:0;mso-position-horizontal:absolute;mso-position-horizontal-relative:text;mso-position-vertical:absolute;mso-position-vertical-relative:text" from="177pt,-13.1pt" to="177pt,56.95pt" o:gfxdata="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" o:allowincell="f" filled="t" strokeweight=".16967mm">
                 <v:stroke joinstyle="miter"/>
                 <o:lock v:ext="edit" shapetype="f"/>
               </v:line>
@@ -1725,7 +1725,7 @@
           </mc:Choice>
           <mc:Fallback>
             <w:pict>
-              <v:line w14:anchorId="7E6FD849" id="Shape 10" o:spid="_x0000_s1026" style="position:absolute;z-index:-251682816;visibility:visible;mso-wrap-style:square;mso-wrap-distance-left:9pt;mso-wrap-distance-top:0;mso-wrap-distance-right:9pt;mso-wrap-distance-bottom:0;mso-position-horizontal:absolute;mso-position-horizontal-relative:text;mso-position-vertical:absolute;mso-position-vertical-relative:text" from="-.15pt,-12.85pt" to="177.25pt,-12.85pt" o:gfxdata="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" o:allowincell="f" filled="t" strokeweight=".16967mm">
+              <v:line w14:anchorId="5FE5FE2F" id="Shape 10" o:spid="_x0000_s1026" style="position:absolute;z-index:-251682816;visibility:visible;mso-wrap-style:square;mso-wrap-distance-left:9pt;mso-wrap-distance-top:0;mso-wrap-distance-right:9pt;mso-wrap-distance-bottom:0;mso-position-horizontal:absolute;mso-position-horizontal-relative:text;mso-position-vertical:absolute;mso-position-vertical-relative:text" from="-.15pt,-12.85pt" to="177.25pt,-12.85pt" o:gfxdata="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" o:allowincell="f" filled="t" strokeweight=".16967mm">
                 <v:stroke joinstyle="miter"/>
                 <o:lock v:ext="edit" shapetype="f"/>
               </v:line>
@@ -1793,7 +1793,7 @@
           </mc:Choice>
           <mc:Fallback>
             <w:pict>
-              <v:line w14:anchorId="1D89B5B1" id="Shape 11" o:spid="_x0000_s1026" style="position:absolute;z-index:-251681792;visibility:visible;mso-wrap-style:square;mso-wrap-distance-left:9pt;mso-wrap-distance-top:0;mso-wrap-distance-right:9pt;mso-wrap-distance-bottom:0;mso-position-horizontal:absolute;mso-position-horizontal-relative:text;mso-position-vertical:absolute;mso-position-vertical-relative:text" from="-.15pt,1.05pt" to="177.25pt,1.05pt" o:gfxdata="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" o:allowincell="f" filled="t" strokeweight=".16931mm">
+              <v:line w14:anchorId="47A3F513" id="Shape 11" o:spid="_x0000_s1026" style="position:absolute;z-index:-251681792;visibility:visible;mso-wrap-style:square;mso-wrap-distance-left:9pt;mso-wrap-distance-top:0;mso-wrap-distance-right:9pt;mso-wrap-distance-bottom:0;mso-position-horizontal:absolute;mso-position-horizontal-relative:text;mso-position-vertical:absolute;mso-position-vertical-relative:text" from="-.15pt,1.05pt" to="177.25pt,1.05pt" o:gfxdata="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" o:allowincell="f" filled="t" strokeweight=".16931mm">
                 <v:stroke joinstyle="miter"/>
                 <o:lock v:ext="edit" shapetype="f"/>
               </v:line>
@@ -1861,7 +1861,7 @@
           </mc:Choice>
           <mc:Fallback>
             <w:pict>
-              <v:line w14:anchorId="37EE482B" id="Shape 12" o:spid="_x0000_s1026" style="position:absolute;z-index:-251680768;visibility:visible;mso-wrap-style:square;mso-wrap-distance-left:9pt;mso-wrap-distance-top:0;mso-wrap-distance-right:9pt;mso-wrap-distance-bottom:0;mso-position-horizontal:absolute;mso-position-horizontal-relative:text;mso-position-vertical:absolute;mso-position-vertical-relative:text" from="-.15pt,14.95pt" to="177.25pt,14.95pt" o:gfxdata="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" o:allowincell="f" filled="t" strokeweight=".48pt">
+              <v:line w14:anchorId="1C471344" id="Shape 12" o:spid="_x0000_s1026" style="position:absolute;z-index:-251680768;visibility:visible;mso-wrap-style:square;mso-wrap-distance-left:9pt;mso-wrap-distance-top:0;mso-wrap-distance-right:9pt;mso-wrap-distance-bottom:0;mso-position-horizontal:absolute;mso-position-horizontal-relative:text;mso-position-vertical:absolute;mso-position-vertical-relative:text" from="-.15pt,14.95pt" to="177.25pt,14.95pt" o:gfxdata="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" o:allowincell="f" filled="t" strokeweight=".48pt">
                 <v:stroke joinstyle="miter"/>
                 <o:lock v:ext="edit" shapetype="f"/>
               </v:line>
@@ -1929,7 +1929,7 @@
           </mc:Choice>
           <mc:Fallback>
             <w:pict>
-              <v:line w14:anchorId="07DD74A1" id="Shape 13" o:spid="_x0000_s1026" style="position:absolute;z-index:-251679744;visibility:visible;mso-wrap-style:square;mso-wrap-distance-left:9pt;mso-wrap-distance-top:0;mso-wrap-distance-right:9pt;mso-wrap-distance-bottom:0;mso-position-horizontal:absolute;mso-position-horizontal-relative:text;mso-position-vertical:absolute;mso-position-vertical-relative:text" from="-.15pt,28.85pt" to="177.25pt,28.85pt" o:gfxdata="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" o:allowincell="f" filled="t" strokeweight=".16967mm">
+              <v:line w14:anchorId="38F475F2" id="Shape 13" o:spid="_x0000_s1026" style="position:absolute;z-index:-251679744;visibility:visible;mso-wrap-style:square;mso-wrap-distance-left:9pt;mso-wrap-distance-top:0;mso-wrap-distance-right:9pt;mso-wrap-distance-bottom:0;mso-position-horizontal:absolute;mso-position-horizontal-relative:text;mso-position-vertical:absolute;mso-position-vertical-relative:text" from="-.15pt,28.85pt" to="177.25pt,28.85pt" o:gfxdata="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" o:allowincell="f" filled="t" strokeweight=".16967mm">
                 <v:stroke joinstyle="miter"/>
                 <o:lock v:ext="edit" shapetype="f"/>
               </v:line>
@@ -1997,7 +1997,7 @@
           </mc:Choice>
           <mc:Fallback>
             <w:pict>
-              <v:line w14:anchorId="69AB7D0C" id="Shape 14" o:spid="_x0000_s1026" style="position:absolute;z-index:-251678720;visibility:visible;mso-wrap-style:square;mso-wrap-distance-left:9pt;mso-wrap-distance-top:0;mso-wrap-distance-right:9pt;mso-wrap-distance-bottom:0;mso-position-horizontal:absolute;mso-position-horizontal-relative:text;mso-position-vertical:absolute;mso-position-vertical-relative:text" from="-.15pt,42.8pt" to="177.25pt,42.8pt" o:gfxdata="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" o:allowincell="f" filled="t" strokeweight=".16931mm">
+              <v:line w14:anchorId="27EB77ED" id="Shape 14" o:spid="_x0000_s1026" style="position:absolute;z-index:-251678720;visibility:visible;mso-wrap-style:square;mso-wrap-distance-left:9pt;mso-wrap-distance-top:0;mso-wrap-distance-right:9pt;mso-wrap-distance-bottom:0;mso-position-horizontal:absolute;mso-position-horizontal-relative:text;mso-position-vertical:absolute;mso-position-vertical-relative:text" from="-.15pt,42.8pt" to="177.25pt,42.8pt" o:gfxdata="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" o:allowincell="f" filled="t" strokeweight=".16931mm">
                 <v:stroke joinstyle="miter"/>
                 <o:lock v:ext="edit" shapetype="f"/>
               </v:line>
@@ -2065,7 +2065,7 @@
           </mc:Choice>
           <mc:Fallback>
             <w:pict>
-              <v:line w14:anchorId="2AD42532" id="Shape 15" o:spid="_x0000_s1026" style="position:absolute;z-index:-251677696;visibility:visible;mso-wrap-style:square;mso-wrap-distance-left:9pt;mso-wrap-distance-top:0;mso-wrap-distance-right:9pt;mso-wrap-distance-bottom:0;mso-position-horizontal:absolute;mso-position-horizontal-relative:text;mso-position-vertical:absolute;mso-position-vertical-relative:text" from="84.85pt,.8pt" to="84.85pt,70.85pt" o:gfxdata="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" o:allowincell="f" filled="t" strokeweight=".16967mm">
+              <v:line w14:anchorId="2BA761DF" id="Shape 15" o:spid="_x0000_s1026" style="position:absolute;z-index:-251677696;visibility:visible;mso-wrap-style:square;mso-wrap-distance-left:9pt;mso-wrap-distance-top:0;mso-wrap-distance-right:9pt;mso-wrap-distance-bottom:0;mso-position-horizontal:absolute;mso-position-horizontal-relative:text;mso-position-vertical:absolute;mso-position-vertical-relative:text" from="84.85pt,.8pt" to="84.85pt,70.85pt" o:gfxdata="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" o:allowincell="f" filled="t" strokeweight=".16967mm">
                 <v:stroke joinstyle="miter"/>
                 <o:lock v:ext="edit" shapetype="f"/>
               </v:line>
@@ -2133,7 +2133,7 @@
           </mc:Choice>
           <mc:Fallback>
             <w:pict>
-              <v:line w14:anchorId="7D7C6BBF" id="Shape 16" o:spid="_x0000_s1026" style="position:absolute;z-index:-251676672;visibility:visible;mso-wrap-style:square;mso-wrap-distance-left:9pt;mso-wrap-distance-top:0;mso-wrap-distance-right:9pt;mso-wrap-distance-bottom:0;mso-position-horizontal:absolute;mso-position-horizontal-relative:text;mso-position-vertical:absolute;mso-position-vertical-relative:text" from="-.15pt,56.7pt" to="177.25pt,56.7pt" o:gfxdata="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" o:allowincell="f" filled="t" strokeweight=".48pt">
+              <v:line w14:anchorId="06086A06" id="Shape 16" o:spid="_x0000_s1026" style="position:absolute;z-index:-251676672;visibility:visible;mso-wrap-style:square;mso-wrap-distance-left:9pt;mso-wrap-distance-top:0;mso-wrap-distance-right:9pt;mso-wrap-distance-bottom:0;mso-position-horizontal:absolute;mso-position-horizontal-relative:text;mso-position-vertical:absolute;mso-position-vertical-relative:text" from="-.15pt,56.7pt" to="177.25pt,56.7pt" o:gfxdata="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" o:allowincell="f" filled="t" strokeweight=".48pt">
                 <v:stroke joinstyle="miter"/>
                 <o:lock v:ext="edit" shapetype="f"/>
               </v:line>
@@ -2201,7 +2201,7 @@
           </mc:Choice>
           <mc:Fallback>
             <w:pict>
-              <v:line w14:anchorId="3A6D7F9F" id="Shape 17" o:spid="_x0000_s1026" style="position:absolute;z-index:-251675648;visibility:visible;mso-wrap-style:square;mso-wrap-distance-left:9pt;mso-wrap-distance-top:0;mso-wrap-distance-right:9pt;mso-wrap-distance-bottom:0;mso-position-horizontal:absolute;mso-position-horizontal-relative:text;mso-position-vertical:absolute;mso-position-vertical-relative:text" from="0,-13.1pt" to="0,70.85pt" o:gfxdata="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" o:allowincell="f" filled="t" strokeweight=".16931mm">
+              <v:line w14:anchorId="383DCB09" id="Shape 17" o:spid="_x0000_s1026" style="position:absolute;z-index:-251675648;visibility:visible;mso-wrap-style:square;mso-wrap-distance-left:9pt;mso-wrap-distance-top:0;mso-wrap-distance-right:9pt;mso-wrap-distance-bottom:0;mso-position-horizontal:absolute;mso-position-horizontal-relative:text;mso-position-vertical:absolute;mso-position-vertical-relative:text" from="0,-13.1pt" to="0,70.85pt" o:gfxdata="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" o:allowincell="f" filled="t" strokeweight=".16931mm">
                 <v:stroke joinstyle="miter"/>
                 <o:lock v:ext="edit" shapetype="f"/>
               </v:line>
@@ -2269,7 +2269,7 @@
           </mc:Choice>
           <mc:Fallback>
             <w:pict>
-              <v:line w14:anchorId="2F13517C" id="Shape 18" o:spid="_x0000_s1026" style="position:absolute;z-index:-251674624;visibility:visible;mso-wrap-style:square;mso-wrap-distance-left:9pt;mso-wrap-distance-top:0;mso-wrap-distance-right:9pt;mso-wrap-distance-bottom:0;mso-position-horizontal:absolute;mso-position-horizontal-relative:text;mso-position-vertical:absolute;mso-position-vertical-relative:text" from="-.15pt,70.65pt" to="177.25pt,70.65pt" o:gfxdata="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" o:allowincell="f" filled="t" strokeweight=".16967mm">
+              <v:line w14:anchorId="67D5AD9D" id="Shape 18" o:spid="_x0000_s1026" style="position:absolute;z-index:-251674624;visibility:visible;mso-wrap-style:square;mso-wrap-distance-left:9pt;mso-wrap-distance-top:0;mso-wrap-distance-right:9pt;mso-wrap-distance-bottom:0;mso-position-horizontal:absolute;mso-position-horizontal-relative:text;mso-position-vertical:absolute;mso-position-vertical-relative:text" from="-.15pt,70.65pt" to="177.25pt,70.65pt" o:gfxdata="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" o:allowincell="f" filled="t" strokeweight=".16967mm">
                 <v:stroke joinstyle="miter"/>
                 <o:lock v:ext="edit" shapetype="f"/>
               </v:line>
@@ -2337,7 +2337,7 @@
           </mc:Choice>
           <mc:Fallback>
             <w:pict>
-              <v:line w14:anchorId="1D9CEA21" id="Shape 19" o:spid="_x0000_s1026" style="position:absolute;z-index:-251673600;visibility:visible;mso-wrap-style:square;mso-wrap-distance-left:9pt;mso-wrap-distance-top:0;mso-wrap-distance-right:9pt;mso-wrap-distance-bottom:0;mso-position-horizontal:absolute;mso-position-horizontal-relative:text;mso-position-vertical:absolute;mso-position-vertical-relative:text" from="177pt,-13.1pt" to="177pt,70.85pt" o:gfxdata="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" o:allowincell="f" filled="t" strokeweight=".16967mm">
+              <v:line w14:anchorId="2F99FB0B" id="Shape 19" o:spid="_x0000_s1026" style="position:absolute;z-index:-251673600;visibility:visible;mso-wrap-style:square;mso-wrap-distance-left:9pt;mso-wrap-distance-top:0;mso-wrap-distance-right:9pt;mso-wrap-distance-bottom:0;mso-position-horizontal:absolute;mso-position-horizontal-relative:text;mso-position-vertical:absolute;mso-position-vertical-relative:text" from="177pt,-13.1pt" to="177pt,70.85pt" o:gfxdata="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" o:allowincell="f" filled="t" strokeweight=".16967mm">
                 <v:stroke joinstyle="miter"/>
                 <o:lock v:ext="edit" shapetype="f"/>
               </v:line>
@@ -2638,7 +2638,7 @@
           </mc:Choice>
           <mc:Fallback>
             <w:pict>
-              <v:line w14:anchorId="0CCC1858" id="Shape 20" o:spid="_x0000_s1026" style="position:absolute;z-index:-251672576;visibility:visible;mso-wrap-style:square;mso-wrap-distance-left:9pt;mso-wrap-distance-top:0;mso-wrap-distance-right:9pt;mso-wrap-distance-bottom:0;mso-position-horizontal:absolute;mso-position-horizontal-relative:text;mso-position-vertical:absolute;mso-position-vertical-relative:text" from="-.15pt,-12.85pt" to="177.25pt,-12.85pt" o:gfxdata="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" o:allowincell="f" filled="t" strokeweight=".16967mm">
+              <v:line w14:anchorId="4CE5E4DA" id="Shape 20" o:spid="_x0000_s1026" style="position:absolute;z-index:-251672576;visibility:visible;mso-wrap-style:square;mso-wrap-distance-left:9pt;mso-wrap-distance-top:0;mso-wrap-distance-right:9pt;mso-wrap-distance-bottom:0;mso-position-horizontal:absolute;mso-position-horizontal-relative:text;mso-position-vertical:absolute;mso-position-vertical-relative:text" from="-.15pt,-12.85pt" to="177.25pt,-12.85pt" o:gfxdata="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" o:allowincell="f" filled="t" strokeweight=".16967mm">
                 <v:stroke joinstyle="miter"/>
                 <o:lock v:ext="edit" shapetype="f"/>
               </v:line>
@@ -2706,7 +2706,7 @@
           </mc:Choice>
           <mc:Fallback>
             <w:pict>
-              <v:line w14:anchorId="5A582414" id="Shape 21" o:spid="_x0000_s1026" style="position:absolute;z-index:-251671552;visibility:visible;mso-wrap-style:square;mso-wrap-distance-left:9pt;mso-wrap-distance-top:0;mso-wrap-distance-right:9pt;mso-wrap-distance-bottom:0;mso-position-horizontal:absolute;mso-position-horizontal-relative:text;mso-position-vertical:absolute;mso-position-vertical-relative:text" from="-.15pt,1.05pt" to="177.25pt,1.05pt" o:gfxdata="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" o:allowincell="f" filled="t" strokeweight=".48pt">
+              <v:line w14:anchorId="6C375C16" id="Shape 21" o:spid="_x0000_s1026" style="position:absolute;z-index:-251671552;visibility:visible;mso-wrap-style:square;mso-wrap-distance-left:9pt;mso-wrap-distance-top:0;mso-wrap-distance-right:9pt;mso-wrap-distance-bottom:0;mso-position-horizontal:absolute;mso-position-horizontal-relative:text;mso-position-vertical:absolute;mso-position-vertical-relative:text" from="-.15pt,1.05pt" to="177.25pt,1.05pt" o:gfxdata="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" o:allowincell="f" filled="t" strokeweight=".48pt">
                 <v:stroke joinstyle="miter"/>
                 <o:lock v:ext="edit" shapetype="f"/>
               </v:line>
@@ -2774,7 +2774,7 @@
           </mc:Choice>
           <mc:Fallback>
             <w:pict>
-              <v:line w14:anchorId="041AC95A" id="Shape 22" o:spid="_x0000_s1026" style="position:absolute;z-index:-251670528;visibility:visible;mso-wrap-style:square;mso-wrap-distance-left:9pt;mso-wrap-distance-top:0;mso-wrap-distance-right:9pt;mso-wrap-distance-bottom:0;mso-position-horizontal:absolute;mso-position-horizontal-relative:text;mso-position-vertical:absolute;mso-position-vertical-relative:text" from="84.85pt,.8pt" to="84.85pt,29.1pt" o:gfxdata="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" o:allowincell="f" filled="t" strokeweight=".16967mm">
+              <v:line w14:anchorId="6E921A6C" id="Shape 22" o:spid="_x0000_s1026" style="position:absolute;z-index:-251670528;visibility:visible;mso-wrap-style:square;mso-wrap-distance-left:9pt;mso-wrap-distance-top:0;mso-wrap-distance-right:9pt;mso-wrap-distance-bottom:0;mso-position-horizontal:absolute;mso-position-horizontal-relative:text;mso-position-vertical:absolute;mso-position-vertical-relative:text" from="84.85pt,.8pt" to="84.85pt,29.1pt" o:gfxdata="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" o:allowincell="f" filled="t" strokeweight=".16967mm">
                 <v:stroke joinstyle="miter"/>
                 <o:lock v:ext="edit" shapetype="f"/>
               </v:line>
@@ -2842,7 +2842,7 @@
           </mc:Choice>
           <mc:Fallback>
             <w:pict>
-              <v:line w14:anchorId="51FF6085" id="Shape 23" o:spid="_x0000_s1026" style="position:absolute;z-index:-251669504;visibility:visible;mso-wrap-style:square;mso-wrap-distance-left:9pt;mso-wrap-distance-top:0;mso-wrap-distance-right:9pt;mso-wrap-distance-bottom:0;mso-position-horizontal:absolute;mso-position-horizontal-relative:text;mso-position-vertical:absolute;mso-position-vertical-relative:text" from="-.15pt,14.95pt" to="177.25pt,14.95pt" o:gfxdata="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" o:allowincell="f" filled="t" strokeweight=".48pt">
+              <v:line w14:anchorId="2C836A4B" id="Shape 23" o:spid="_x0000_s1026" style="position:absolute;z-index:-251669504;visibility:visible;mso-wrap-style:square;mso-wrap-distance-left:9pt;mso-wrap-distance-top:0;mso-wrap-distance-right:9pt;mso-wrap-distance-bottom:0;mso-position-horizontal:absolute;mso-position-horizontal-relative:text;mso-position-vertical:absolute;mso-position-vertical-relative:text" from="-.15pt,14.95pt" to="177.25pt,14.95pt" o:gfxdata="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" o:allowincell="f" filled="t" strokeweight=".48pt">
                 <v:stroke joinstyle="miter"/>
                 <o:lock v:ext="edit" shapetype="f"/>
               </v:line>
@@ -2910,7 +2910,7 @@
           </mc:Choice>
           <mc:Fallback>
             <w:pict>
-              <v:line w14:anchorId="16235094" id="Shape 24" o:spid="_x0000_s1026" style="position:absolute;z-index:-251668480;visibility:visible;mso-wrap-style:square;mso-wrap-distance-left:9pt;mso-wrap-distance-top:0;mso-wrap-distance-right:9pt;mso-wrap-distance-bottom:0;mso-position-horizontal:absolute;mso-position-horizontal-relative:text;mso-position-vertical:absolute;mso-position-vertical-relative:text" from="0,-13.1pt" to="0,29.1pt" o:gfxdata="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" o:allowincell="f" filled="t" strokeweight=".16931mm">
+              <v:line w14:anchorId="6A6A43ED" id="Shape 24" o:spid="_x0000_s1026" style="position:absolute;z-index:-251668480;visibility:visible;mso-wrap-style:square;mso-wrap-distance-left:9pt;mso-wrap-distance-top:0;mso-wrap-distance-right:9pt;mso-wrap-distance-bottom:0;mso-position-horizontal:absolute;mso-position-horizontal-relative:text;mso-position-vertical:absolute;mso-position-vertical-relative:text" from="0,-13.1pt" to="0,29.1pt" o:gfxdata="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" o:allowincell="f" filled="t" strokeweight=".16931mm">
                 <v:stroke joinstyle="miter"/>
                 <o:lock v:ext="edit" shapetype="f"/>
               </v:line>
@@ -2978,7 +2978,7 @@
           </mc:Choice>
           <mc:Fallback>
             <w:pict>
-              <v:line w14:anchorId="546356A0" id="Shape 25" o:spid="_x0000_s1026" style="position:absolute;z-index:-251667456;visibility:visible;mso-wrap-style:square;mso-wrap-distance-left:9pt;mso-wrap-distance-top:0;mso-wrap-distance-right:9pt;mso-wrap-distance-bottom:0;mso-position-horizontal:absolute;mso-position-horizontal-relative:text;mso-position-vertical:absolute;mso-position-vertical-relative:text" from="-.15pt,28.85pt" to="177.25pt,28.85pt" o:gfxdata="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" o:allowincell="f" filled="t" strokeweight=".16967mm">
+              <v:line w14:anchorId="4C811FD9" id="Shape 25" o:spid="_x0000_s1026" style="position:absolute;z-index:-251667456;visibility:visible;mso-wrap-style:square;mso-wrap-distance-left:9pt;mso-wrap-distance-top:0;mso-wrap-distance-right:9pt;mso-wrap-distance-bottom:0;mso-position-horizontal:absolute;mso-position-horizontal-relative:text;mso-position-vertical:absolute;mso-position-vertical-relative:text" from="-.15pt,28.85pt" to="177.25pt,28.85pt" o:gfxdata="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" o:allowincell="f" filled="t" strokeweight=".16967mm">
                 <v:stroke joinstyle="miter"/>
                 <o:lock v:ext="edit" shapetype="f"/>
               </v:line>
@@ -3046,7 +3046,7 @@
           </mc:Choice>
           <mc:Fallback>
             <w:pict>
-              <v:line w14:anchorId="3CFC0114" id="Shape 26" o:spid="_x0000_s1026" style="position:absolute;z-index:-251666432;visibility:visible;mso-wrap-style:square;mso-wrap-distance-left:9pt;mso-wrap-distance-top:0;mso-wrap-distance-right:9pt;mso-wrap-distance-bottom:0;mso-position-horizontal:absolute;mso-position-horizontal-relative:text;mso-position-vertical:absolute;mso-position-vertical-relative:text" from="177pt,-13.1pt" to="177pt,29.1pt" o:gfxdata="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" o:allowincell="f" filled="t" strokeweight=".16967mm">
+              <v:line w14:anchorId="431AF7AB" id="Shape 26" o:spid="_x0000_s1026" style="position:absolute;z-index:-251666432;visibility:visible;mso-wrap-style:square;mso-wrap-distance-left:9pt;mso-wrap-distance-top:0;mso-wrap-distance-right:9pt;mso-wrap-distance-bottom:0;mso-position-horizontal:absolute;mso-position-horizontal-relative:text;mso-position-vertical:absolute;mso-position-vertical-relative:text" from="177pt,-13.1pt" to="177pt,29.1pt" o:gfxdata="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" o:allowincell="f" filled="t" strokeweight=".16967mm">
                 <v:stroke joinstyle="miter"/>
                 <o:lock v:ext="edit" shapetype="f"/>
               </v:line>
@@ -3227,7 +3227,7 @@
           </mc:Choice>
           <mc:Fallback>
             <w:pict>
-              <v:line w14:anchorId="4898E09C" id="Shape 27" o:spid="_x0000_s1026" style="position:absolute;z-index:-251665408;visibility:visible;mso-wrap-style:square;mso-wrap-distance-left:9pt;mso-wrap-distance-top:0;mso-wrap-distance-right:9pt;mso-wrap-distance-bottom:0;mso-position-horizontal:absolute;mso-position-horizontal-relative:text;mso-position-vertical:absolute;mso-position-vertical-relative:text" from="-.15pt,-12.75pt" to="177.25pt,-12.75pt" o:gfxdata="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" o:allowincell="f" filled="t" strokeweight=".48pt">
+              <v:line w14:anchorId="02514733" id="Shape 27" o:spid="_x0000_s1026" style="position:absolute;z-index:-251665408;visibility:visible;mso-wrap-style:square;mso-wrap-distance-left:9pt;mso-wrap-distance-top:0;mso-wrap-distance-right:9pt;mso-wrap-distance-bottom:0;mso-position-horizontal:absolute;mso-position-horizontal-relative:text;mso-position-vertical:absolute;mso-position-vertical-relative:text" from="-.15pt,-12.75pt" to="177.25pt,-12.75pt" o:gfxdata="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" o:allowincell="f" filled="t" strokeweight=".48pt">
                 <v:stroke joinstyle="miter"/>
                 <o:lock v:ext="edit" shapetype="f"/>
               </v:line>
@@ -3295,7 +3295,7 @@
           </mc:Choice>
           <mc:Fallback>
             <w:pict>
-              <v:line w14:anchorId="2F6EB3C5" id="Shape 28" o:spid="_x0000_s1026" style="position:absolute;z-index:-251664384;visibility:visible;mso-wrap-style:square;mso-wrap-distance-left:9pt;mso-wrap-distance-top:0;mso-wrap-distance-right:9pt;mso-wrap-distance-bottom:0;mso-position-horizontal:absolute;mso-position-horizontal-relative:text;mso-position-vertical:absolute;mso-position-vertical-relative:text" from="-.15pt,1.1pt" to="177.25pt,1.1pt" o:gfxdata="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" o:allowincell="f" filled="t" strokeweight=".16931mm">
+              <v:line w14:anchorId="14A50BA5" id="Shape 28" o:spid="_x0000_s1026" style="position:absolute;z-index:-251664384;visibility:visible;mso-wrap-style:square;mso-wrap-distance-left:9pt;mso-wrap-distance-top:0;mso-wrap-distance-right:9pt;mso-wrap-distance-bottom:0;mso-position-horizontal:absolute;mso-position-horizontal-relative:text;mso-position-vertical:absolute;mso-position-vertical-relative:text" from="-.15pt,1.1pt" to="177.25pt,1.1pt" o:gfxdata="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" o:allowincell="f" filled="t" strokeweight=".16931mm">
                 <v:stroke joinstyle="miter"/>
                 <o:lock v:ext="edit" shapetype="f"/>
               </v:line>
@@ -3363,7 +3363,7 @@
           </mc:Choice>
           <mc:Fallback>
             <w:pict>
-              <v:line w14:anchorId="78C75A91" id="Shape 29" o:spid="_x0000_s1026" style="position:absolute;z-index:-251663360;visibility:visible;mso-wrap-style:square;mso-wrap-distance-left:9pt;mso-wrap-distance-top:0;mso-wrap-distance-right:9pt;mso-wrap-distance-bottom:0;mso-position-horizontal:absolute;mso-position-horizontal-relative:text;mso-position-vertical:absolute;mso-position-vertical-relative:text" from="-.15pt,15.15pt" to="177.25pt,15.15pt" o:gfxdata="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" o:allowincell="f" filled="t" strokeweight=".16931mm">
+              <v:line w14:anchorId="295D33AB" id="Shape 29" o:spid="_x0000_s1026" style="position:absolute;z-index:-251663360;visibility:visible;mso-wrap-style:square;mso-wrap-distance-left:9pt;mso-wrap-distance-top:0;mso-wrap-distance-right:9pt;mso-wrap-distance-bottom:0;mso-position-horizontal:absolute;mso-position-horizontal-relative:text;mso-position-vertical:absolute;mso-position-vertical-relative:text" from="-.15pt,15.15pt" to="177.25pt,15.15pt" o:gfxdata="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" o:allowincell="f" filled="t" strokeweight=".16931mm">
                 <v:stroke joinstyle="miter"/>
                 <o:lock v:ext="edit" shapetype="f"/>
               </v:line>
@@ -3431,7 +3431,7 @@
           </mc:Choice>
           <mc:Fallback>
             <w:pict>
-              <v:line w14:anchorId="4789E186" id="Shape 30" o:spid="_x0000_s1026" style="position:absolute;z-index:-251662336;visibility:visible;mso-wrap-style:square;mso-wrap-distance-left:9pt;mso-wrap-distance-top:0;mso-wrap-distance-right:9pt;mso-wrap-distance-bottom:0;mso-position-horizontal:absolute;mso-position-horizontal-relative:text;mso-position-vertical:absolute;mso-position-vertical-relative:text" from="-.15pt,29.05pt" to="177.25pt,29.05pt" o:gfxdata="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" o:allowincell="f" filled="t" strokeweight=".16967mm">
+              <v:line w14:anchorId="152F876B" id="Shape 30" o:spid="_x0000_s1026" style="position:absolute;z-index:-251662336;visibility:visible;mso-wrap-style:square;mso-wrap-distance-left:9pt;mso-wrap-distance-top:0;mso-wrap-distance-right:9pt;mso-wrap-distance-bottom:0;mso-position-horizontal:absolute;mso-position-horizontal-relative:text;mso-position-vertical:absolute;mso-position-vertical-relative:text" from="-.15pt,29.05pt" to="177.25pt,29.05pt" o:gfxdata="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" o:allowincell="f" filled="t" strokeweight=".16967mm">
                 <v:stroke joinstyle="miter"/>
                 <o:lock v:ext="edit" shapetype="f"/>
               </v:line>
@@ -3499,7 +3499,7 @@
           </mc:Choice>
           <mc:Fallback>
             <w:pict>
-              <v:line w14:anchorId="25BFB6A7" id="Shape 31" o:spid="_x0000_s1026" style="position:absolute;z-index:-251661312;visibility:visible;mso-wrap-style:square;mso-wrap-distance-left:9pt;mso-wrap-distance-top:0;mso-wrap-distance-right:9pt;mso-wrap-distance-bottom:0;mso-position-horizontal:absolute;mso-position-horizontal-relative:text;mso-position-vertical:absolute;mso-position-vertical-relative:text" from="0,-13pt" to="0,43.25pt" o:gfxdata="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" o:allowincell="f" filled="t" strokeweight=".16931mm">
+              <v:line w14:anchorId="40DBB414" id="Shape 31" o:spid="_x0000_s1026" style="position:absolute;z-index:-251661312;visibility:visible;mso-wrap-style:square;mso-wrap-distance-left:9pt;mso-wrap-distance-top:0;mso-wrap-distance-right:9pt;mso-wrap-distance-bottom:0;mso-position-horizontal:absolute;mso-position-horizontal-relative:text;mso-position-vertical:absolute;mso-position-vertical-relative:text" from="0,-13pt" to="0,43.25pt" o:gfxdata="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" o:allowincell="f" filled="t" strokeweight=".16931mm">
                 <v:stroke joinstyle="miter"/>
                 <o:lock v:ext="edit" shapetype="f"/>
               </v:line>
@@ -3567,7 +3567,7 @@
           </mc:Choice>
           <mc:Fallback>
             <w:pict>
-              <v:line w14:anchorId="5BD06897" id="Shape 32" o:spid="_x0000_s1026" style="position:absolute;z-index:-251660288;visibility:visible;mso-wrap-style:square;mso-wrap-distance-left:9pt;mso-wrap-distance-top:0;mso-wrap-distance-right:9pt;mso-wrap-distance-bottom:0;mso-position-horizontal:absolute;mso-position-horizontal-relative:text;mso-position-vertical:absolute;mso-position-vertical-relative:text" from="84.85pt,.85pt" to="84.85pt,43.25pt" o:gfxdata="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" o:allowincell="f" filled="t" strokeweight=".16967mm">
+              <v:line w14:anchorId="360177CD" id="Shape 32" o:spid="_x0000_s1026" style="position:absolute;z-index:-251660288;visibility:visible;mso-wrap-style:square;mso-wrap-distance-left:9pt;mso-wrap-distance-top:0;mso-wrap-distance-right:9pt;mso-wrap-distance-bottom:0;mso-position-horizontal:absolute;mso-position-horizontal-relative:text;mso-position-vertical:absolute;mso-position-vertical-relative:text" from="84.85pt,.85pt" to="84.85pt,43.25pt" o:gfxdata="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" o:allowincell="f" filled="t" strokeweight=".16967mm">
                 <v:stroke joinstyle="miter"/>
                 <o:lock v:ext="edit" shapetype="f"/>
               </v:line>
@@ -3635,7 +3635,7 @@
           </mc:Choice>
           <mc:Fallback>
             <w:pict>
-              <v:line w14:anchorId="07C32B5E" id="Shape 33" o:spid="_x0000_s1026" style="position:absolute;z-index:-251659264;visibility:visible;mso-wrap-style:square;mso-wrap-distance-left:9pt;mso-wrap-distance-top:0;mso-wrap-distance-right:9pt;mso-wrap-distance-bottom:0;mso-position-horizontal:absolute;mso-position-horizontal-relative:text;mso-position-vertical:absolute;mso-position-vertical-relative:text" from="-.15pt,43pt" to="177.25pt,43pt" o:gfxdata="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" o:allowincell="f" filled="t" strokeweight=".16931mm">
+              <v:line w14:anchorId="431C3F24" id="Shape 33" o:spid="_x0000_s1026" style="position:absolute;z-index:-251659264;visibility:visible;mso-wrap-style:square;mso-wrap-distance-left:9pt;mso-wrap-distance-top:0;mso-wrap-distance-right:9pt;mso-wrap-distance-bottom:0;mso-position-horizontal:absolute;mso-position-horizontal-relative:text;mso-position-vertical:absolute;mso-position-vertical-relative:text" from="-.15pt,43pt" to="177.25pt,43pt" o:gfxdata="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" o:allowincell="f" filled="t" strokeweight=".16931mm">
                 <v:stroke joinstyle="miter"/>
                 <o:lock v:ext="edit" shapetype="f"/>
               </v:line>
@@ -3703,7 +3703,7 @@
           </mc:Choice>
           <mc:Fallback>
             <w:pict>
-              <v:line w14:anchorId="5527BCBE" id="Shape 34" o:spid="_x0000_s1026" style="position:absolute;z-index:-251658240;visibility:visible;mso-wrap-style:square;mso-wrap-distance-left:9pt;mso-wrap-distance-top:0;mso-wrap-distance-right:9pt;mso-wrap-distance-bottom:0;mso-position-horizontal:absolute;mso-position-horizontal-relative:text;mso-position-vertical:absolute;mso-position-vertical-relative:text" from="177pt,-13pt" to="177pt,43.25pt" o:gfxdata="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" o:allowincell="f" filled="t" strokeweight=".16967mm">
+              <v:line w14:anchorId="155E7FAD" id="Shape 34" o:spid="_x0000_s1026" style="position:absolute;z-index:-251658240;visibility:visible;mso-wrap-style:square;mso-wrap-distance-left:9pt;mso-wrap-distance-top:0;mso-wrap-distance-right:9pt;mso-wrap-distance-bottom:0;mso-position-horizontal:absolute;mso-position-horizontal-relative:text;mso-position-vertical:absolute;mso-position-vertical-relative:text" from="177pt,-13pt" to="177pt,43.25pt" o:gfxdata="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" o:allowincell="f" filled="t" strokeweight=".16967mm">
                 <v:stroke joinstyle="miter"/>
                 <o:lock v:ext="edit" shapetype="f"/>
               </v:line>
@@ -3924,7 +3924,7 @@
           </mc:Choice>
           <mc:Fallback>
             <w:pict>
-              <v:line w14:anchorId="3EB8F89A" id="Shape 35" o:spid="_x0000_s1026" style="position:absolute;z-index:-251657216;visibility:visible;mso-wrap-style:square;mso-wrap-distance-left:9pt;mso-wrap-distance-top:0;mso-wrap-distance-right:9pt;mso-wrap-distance-bottom:0;mso-position-horizontal:absolute;mso-position-horizontal-relative:text;mso-position-vertical:absolute;mso-position-vertical-relative:text" from="-.15pt,-12.75pt" to="177.25pt,-12.75pt" o:gfxdata="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" o:allowincell="f" filled="t" strokeweight=".48pt">
+              <v:line w14:anchorId="568C2BD3" id="Shape 35" o:spid="_x0000_s1026" style="position:absolute;z-index:-251657216;visibility:visible;mso-wrap-style:square;mso-wrap-distance-left:9pt;mso-wrap-distance-top:0;mso-wrap-distance-right:9pt;mso-wrap-distance-bottom:0;mso-position-horizontal:absolute;mso-position-horizontal-relative:text;mso-position-vertical:absolute;mso-position-vertical-relative:text" from="-.15pt,-12.75pt" to="177.25pt,-12.75pt" o:gfxdata="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" o:allowincell="f" filled="t" strokeweight=".48pt">
                 <v:stroke joinstyle="miter"/>
                 <o:lock v:ext="edit" shapetype="f"/>
               </v:line>
@@ -3992,7 +3992,7 @@
           </mc:Choice>
           <mc:Fallback>
             <w:pict>
-              <v:line w14:anchorId="59ECC436" id="Shape 36" o:spid="_x0000_s1026" style="position:absolute;z-index:-251656192;visibility:visible;mso-wrap-style:square;mso-wrap-distance-left:9pt;mso-wrap-distance-top:0;mso-wrap-distance-right:9pt;mso-wrap-distance-bottom:0;mso-position-horizontal:absolute;mso-position-horizontal-relative:text;mso-position-vertical:absolute;mso-position-vertical-relative:text" from="-.15pt,1.1pt" to="177.25pt,1.1pt" o:gfxdata="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" o:allowincell="f" filled="t" strokeweight=".16967mm">
+              <v:line w14:anchorId="5BB842BD" id="Shape 36" o:spid="_x0000_s1026" style="position:absolute;z-index:-251656192;visibility:visible;mso-wrap-style:square;mso-wrap-distance-left:9pt;mso-wrap-distance-top:0;mso-wrap-distance-right:9pt;mso-wrap-distance-bottom:0;mso-position-horizontal:absolute;mso-position-horizontal-relative:text;mso-position-vertical:absolute;mso-position-vertical-relative:text" from="-.15pt,1.1pt" to="177.25pt,1.1pt" o:gfxdata="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" o:allowincell="f" filled="t" strokeweight=".16967mm">
                 <v:stroke joinstyle="miter"/>
                 <o:lock v:ext="edit" shapetype="f"/>
               </v:line>
@@ -4060,7 +4060,7 @@
           </mc:Choice>
           <mc:Fallback>
             <w:pict>
-              <v:line w14:anchorId="201C50D7" id="Shape 37" o:spid="_x0000_s1026" style="position:absolute;z-index:-251655168;visibility:visible;mso-wrap-style:square;mso-wrap-distance-left:9pt;mso-wrap-distance-top:0;mso-wrap-distance-right:9pt;mso-wrap-distance-bottom:0;mso-position-horizontal:absolute;mso-position-horizontal-relative:text;mso-position-vertical:absolute;mso-position-vertical-relative:text" from="84.85pt,.85pt" to="84.85pt,29.3pt" o:gfxdata="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" o:allowincell="f" filled="t" strokeweight=".16967mm">
+              <v:line w14:anchorId="49332531" id="Shape 37" o:spid="_x0000_s1026" style="position:absolute;z-index:-251655168;visibility:visible;mso-wrap-style:square;mso-wrap-distance-left:9pt;mso-wrap-distance-top:0;mso-wrap-distance-right:9pt;mso-wrap-distance-bottom:0;mso-position-horizontal:absolute;mso-position-horizontal-relative:text;mso-position-vertical:absolute;mso-position-vertical-relative:text" from="84.85pt,.85pt" to="84.85pt,29.3pt" o:gfxdata="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" o:allowincell="f" filled="t" strokeweight=".16967mm">
                 <v:stroke joinstyle="miter"/>
                 <o:lock v:ext="edit" shapetype="f"/>
               </v:line>
@@ -4128,7 +4128,7 @@
           </mc:Choice>
           <mc:Fallback>
             <w:pict>
-              <v:line w14:anchorId="54448DC7" id="Shape 38" o:spid="_x0000_s1026" style="position:absolute;z-index:-251654144;visibility:visible;mso-wrap-style:square;mso-wrap-distance-left:9pt;mso-wrap-distance-top:0;mso-wrap-distance-right:9pt;mso-wrap-distance-bottom:0;mso-position-horizontal:absolute;mso-position-horizontal-relative:text;mso-position-vertical:absolute;mso-position-vertical-relative:text" from="-.15pt,15.05pt" to="177.25pt,15.05pt" o:gfxdata="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" o:allowincell="f" filled="t" strokeweight=".48pt">
+              <v:line w14:anchorId="7F6EA518" id="Shape 38" o:spid="_x0000_s1026" style="position:absolute;z-index:-251654144;visibility:visible;mso-wrap-style:square;mso-wrap-distance-left:9pt;mso-wrap-distance-top:0;mso-wrap-distance-right:9pt;mso-wrap-distance-bottom:0;mso-position-horizontal:absolute;mso-position-horizontal-relative:text;mso-position-vertical:absolute;mso-position-vertical-relative:text" from="-.15pt,15.05pt" to="177.25pt,15.05pt" o:gfxdata="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" o:allowincell="f" filled="t" strokeweight=".48pt">
                 <v:stroke joinstyle="miter"/>
                 <o:lock v:ext="edit" shapetype="f"/>
               </v:line>
@@ -4196,7 +4196,7 @@
           </mc:Choice>
           <mc:Fallback>
             <w:pict>
-              <v:line w14:anchorId="4C647334" id="Shape 39" o:spid="_x0000_s1026" style="position:absolute;z-index:-251653120;visibility:visible;mso-wrap-style:square;mso-wrap-distance-left:9pt;mso-wrap-distance-top:0;mso-wrap-distance-right:9pt;mso-wrap-distance-bottom:0;mso-position-horizontal:absolute;mso-position-horizontal-relative:text;mso-position-vertical:absolute;mso-position-vertical-relative:text" from="0,-13pt" to="0,29.3pt" o:gfxdata="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" o:allowincell="f" filled="t" strokeweight=".16931mm">
+              <v:line w14:anchorId="1740A746" id="Shape 39" o:spid="_x0000_s1026" style="position:absolute;z-index:-251653120;visibility:visible;mso-wrap-style:square;mso-wrap-distance-left:9pt;mso-wrap-distance-top:0;mso-wrap-distance-right:9pt;mso-wrap-distance-bottom:0;mso-position-horizontal:absolute;mso-position-horizontal-relative:text;mso-position-vertical:absolute;mso-position-vertical-relative:text" from="0,-13pt" to="0,29.3pt" o:gfxdata="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" o:allowincell="f" filled="t" strokeweight=".16931mm">
                 <v:stroke joinstyle="miter"/>
                 <o:lock v:ext="edit" shapetype="f"/>
               </v:line>
@@ -4264,7 +4264,7 @@
           </mc:Choice>
           <mc:Fallback>
             <w:pict>
-              <v:line w14:anchorId="2D6B7E4F" id="Shape 40" o:spid="_x0000_s1026" style="position:absolute;z-index:-251652096;visibility:visible;mso-wrap-style:square;mso-wrap-distance-left:9pt;mso-wrap-distance-top:0;mso-wrap-distance-right:9pt;mso-wrap-distance-bottom:0;mso-position-horizontal:absolute;mso-position-horizontal-relative:text;mso-position-vertical:absolute;mso-position-vertical-relative:text" from="-.15pt,29.05pt" to="177.25pt,29.05pt" o:gfxdata="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" o:allowincell="f" filled="t" strokeweight=".16931mm">
+              <v:line w14:anchorId="74A87968" id="Shape 40" o:spid="_x0000_s1026" style="position:absolute;z-index:-251652096;visibility:visible;mso-wrap-style:square;mso-wrap-distance-left:9pt;mso-wrap-distance-top:0;mso-wrap-distance-right:9pt;mso-wrap-distance-bottom:0;mso-position-horizontal:absolute;mso-position-horizontal-relative:text;mso-position-vertical:absolute;mso-position-vertical-relative:text" from="-.15pt,29.05pt" to="177.25pt,29.05pt" o:gfxdata="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" o:allowincell="f" filled="t" strokeweight=".16931mm">
                 <v:stroke joinstyle="miter"/>
                 <o:lock v:ext="edit" shapetype="f"/>
               </v:line>
@@ -4332,7 +4332,7 @@
           </mc:Choice>
           <mc:Fallback>
             <w:pict>
-              <v:line w14:anchorId="4EC9DF18" id="Shape 41" o:spid="_x0000_s1026" style="position:absolute;z-index:-251651072;visibility:visible;mso-wrap-style:square;mso-wrap-distance-left:9pt;mso-wrap-distance-top:0;mso-wrap-distance-right:9pt;mso-wrap-distance-bottom:0;mso-position-horizontal:absolute;mso-position-horizontal-relative:text;mso-position-vertical:absolute;mso-position-vertical-relative:text" from="177pt,-13pt" to="177pt,29.3pt" o:gfxdata="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" o:allowincell="f" filled="t" strokeweight=".16967mm">
+              <v:line w14:anchorId="3C41AF70" id="Shape 41" o:spid="_x0000_s1026" style="position:absolute;z-index:-251651072;visibility:visible;mso-wrap-style:square;mso-wrap-distance-left:9pt;mso-wrap-distance-top:0;mso-wrap-distance-right:9pt;mso-wrap-distance-bottom:0;mso-position-horizontal:absolute;mso-position-horizontal-relative:text;mso-position-vertical:absolute;mso-position-vertical-relative:text" from="177pt,-13pt" to="177pt,29.3pt" o:gfxdata="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" o:allowincell="f" filled="t" strokeweight=".16967mm">
                 <v:stroke joinstyle="miter"/>
                 <o:lock v:ext="edit" shapetype="f"/>
               </v:line>
@@ -4513,7 +4513,7 @@
           </mc:Choice>
           <mc:Fallback>
             <w:pict>
-              <v:line w14:anchorId="0455E22D" id="Shape 42" o:spid="_x0000_s1026" style="position:absolute;z-index:-251650048;visibility:visible;mso-wrap-style:square;mso-wrap-distance-left:9pt;mso-wrap-distance-top:0;mso-wrap-distance-right:9pt;mso-wrap-distance-bottom:0;mso-position-horizontal:absolute;mso-position-horizontal-relative:text;mso-position-vertical:absolute;mso-position-vertical-relative:text" from="-.15pt,-12.85pt" to="177.25pt,-12.85pt" o:gfxdata="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" o:allowincell="f" filled="t" strokeweight=".16931mm">
+              <v:line w14:anchorId="683B0C88" id="Shape 42" o:spid="_x0000_s1026" style="position:absolute;z-index:-251650048;visibility:visible;mso-wrap-style:square;mso-wrap-distance-left:9pt;mso-wrap-distance-top:0;mso-wrap-distance-right:9pt;mso-wrap-distance-bottom:0;mso-position-horizontal:absolute;mso-position-horizontal-relative:text;mso-position-vertical:absolute;mso-position-vertical-relative:text" from="-.15pt,-12.85pt" to="177.25pt,-12.85pt" o:gfxdata="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" o:allowincell="f" filled="t" strokeweight=".16931mm">
                 <v:stroke joinstyle="miter"/>
                 <o:lock v:ext="edit" shapetype="f"/>
               </v:line>
@@ -4581,7 +4581,7 @@
           </mc:Choice>
           <mc:Fallback>
             <w:pict>
-              <v:line w14:anchorId="0C65A0D8" id="Shape 43" o:spid="_x0000_s1026" style="position:absolute;z-index:-251649024;visibility:visible;mso-wrap-style:square;mso-wrap-distance-left:9pt;mso-wrap-distance-top:0;mso-wrap-distance-right:9pt;mso-wrap-distance-bottom:0;mso-position-horizontal:absolute;mso-position-horizontal-relative:text;mso-position-vertical:absolute;mso-position-vertical-relative:text" from="-.15pt,1.05pt" to="177.25pt,1.05pt" o:gfxdata="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" o:allowincell="f" filled="t" strokeweight=".16967mm">
+              <v:line w14:anchorId="2089391D" id="Shape 43" o:spid="_x0000_s1026" style="position:absolute;z-index:-251649024;visibility:visible;mso-wrap-style:square;mso-wrap-distance-left:9pt;mso-wrap-distance-top:0;mso-wrap-distance-right:9pt;mso-wrap-distance-bottom:0;mso-position-horizontal:absolute;mso-position-horizontal-relative:text;mso-position-vertical:absolute;mso-position-vertical-relative:text" from="-.15pt,1.05pt" to="177.25pt,1.05pt" o:gfxdata="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" o:allowincell="f" filled="t" strokeweight=".16967mm">
                 <v:stroke joinstyle="miter"/>
                 <o:lock v:ext="edit" shapetype="f"/>
               </v:line>
@@ -4649,7 +4649,7 @@
           </mc:Choice>
           <mc:Fallback>
             <w:pict>
-              <v:line w14:anchorId="28487A9B" id="Shape 44" o:spid="_x0000_s1026" style="position:absolute;z-index:-251648000;visibility:visible;mso-wrap-style:square;mso-wrap-distance-left:9pt;mso-wrap-distance-top:0;mso-wrap-distance-right:9pt;mso-wrap-distance-bottom:0;mso-position-horizontal:absolute;mso-position-horizontal-relative:text;mso-position-vertical:absolute;mso-position-vertical-relative:text" from="-.15pt,14.95pt" to="177.25pt,14.95pt" o:gfxdata="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" o:allowincell="f" filled="t" strokeweight=".48pt">
+              <v:line w14:anchorId="1C96F992" id="Shape 44" o:spid="_x0000_s1026" style="position:absolute;z-index:-251648000;visibility:visible;mso-wrap-style:square;mso-wrap-distance-left:9pt;mso-wrap-distance-top:0;mso-wrap-distance-right:9pt;mso-wrap-distance-bottom:0;mso-position-horizontal:absolute;mso-position-horizontal-relative:text;mso-position-vertical:absolute;mso-position-vertical-relative:text" from="-.15pt,14.95pt" to="177.25pt,14.95pt" o:gfxdata="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" o:allowincell="f" filled="t" strokeweight=".48pt">
                 <v:stroke joinstyle="miter"/>
                 <o:lock v:ext="edit" shapetype="f"/>
               </v:line>
@@ -4717,7 +4717,7 @@
           </mc:Choice>
           <mc:Fallback>
             <w:pict>
-              <v:line w14:anchorId="65F3FEC8" id="Shape 45" o:spid="_x0000_s1026" style="position:absolute;z-index:-251646976;visibility:visible;mso-wrap-style:square;mso-wrap-distance-left:9pt;mso-wrap-distance-top:0;mso-wrap-distance-right:9pt;mso-wrap-distance-bottom:0;mso-position-horizontal:absolute;mso-position-horizontal-relative:text;mso-position-vertical:absolute;mso-position-vertical-relative:text" from="-.15pt,28.85pt" to="177.25pt,28.85pt" o:gfxdata="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" o:allowincell="f" filled="t" strokeweight=".16931mm">
+              <v:line w14:anchorId="3D77F079" id="Shape 45" o:spid="_x0000_s1026" style="position:absolute;z-index:-251646976;visibility:visible;mso-wrap-style:square;mso-wrap-distance-left:9pt;mso-wrap-distance-top:0;mso-wrap-distance-right:9pt;mso-wrap-distance-bottom:0;mso-position-horizontal:absolute;mso-position-horizontal-relative:text;mso-position-vertical:absolute;mso-position-vertical-relative:text" from="-.15pt,28.85pt" to="177.25pt,28.85pt" o:gfxdata="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" o:allowincell="f" filled="t" strokeweight=".16931mm">
                 <v:stroke joinstyle="miter"/>
                 <o:lock v:ext="edit" shapetype="f"/>
               </v:line>
@@ -4785,7 +4785,7 @@
           </mc:Choice>
           <mc:Fallback>
             <w:pict>
-              <v:line w14:anchorId="16F5FE76" id="Shape 46" o:spid="_x0000_s1026" style="position:absolute;z-index:-251645952;visibility:visible;mso-wrap-style:square;mso-wrap-distance-left:9pt;mso-wrap-distance-top:0;mso-wrap-distance-right:9pt;mso-wrap-distance-bottom:0;mso-position-horizontal:absolute;mso-position-horizontal-relative:text;mso-position-vertical:absolute;mso-position-vertical-relative:text" from="-.15pt,42.8pt" to="177.25pt,42.8pt" o:gfxdata="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" o:allowincell="f" filled="t" strokeweight=".16967mm">
+              <v:line w14:anchorId="3E4892BD" id="Shape 46" o:spid="_x0000_s1026" style="position:absolute;z-index:-251645952;visibility:visible;mso-wrap-style:square;mso-wrap-distance-left:9pt;mso-wrap-distance-top:0;mso-wrap-distance-right:9pt;mso-wrap-distance-bottom:0;mso-position-horizontal:absolute;mso-position-horizontal-relative:text;mso-position-vertical:absolute;mso-position-vertical-relative:text" from="-.15pt,42.8pt" to="177.25pt,42.8pt" o:gfxdata="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" o:allowincell="f" filled="t" strokeweight=".16967mm">
                 <v:stroke joinstyle="miter"/>
                 <o:lock v:ext="edit" shapetype="f"/>
               </v:line>
@@ -4853,7 +4853,7 @@
           </mc:Choice>
           <mc:Fallback>
             <w:pict>
-              <v:line w14:anchorId="571B07F1" id="Shape 47" o:spid="_x0000_s1026" style="position:absolute;z-index:-251644928;visibility:visible;mso-wrap-style:square;mso-wrap-distance-left:9pt;mso-wrap-distance-top:0;mso-wrap-distance-right:9pt;mso-wrap-distance-bottom:0;mso-position-horizontal:absolute;mso-position-horizontal-relative:text;mso-position-vertical:absolute;mso-position-vertical-relative:text" from="0,-13.1pt" to="0,57.05pt" o:gfxdata="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" o:allowincell="f" filled="t" strokeweight=".16931mm">
+              <v:line w14:anchorId="72E9AD8F" id="Shape 47" o:spid="_x0000_s1026" style="position:absolute;z-index:-251644928;visibility:visible;mso-wrap-style:square;mso-wrap-distance-left:9pt;mso-wrap-distance-top:0;mso-wrap-distance-right:9pt;mso-wrap-distance-bottom:0;mso-position-horizontal:absolute;mso-position-horizontal-relative:text;mso-position-vertical:absolute;mso-position-vertical-relative:text" from="0,-13.1pt" to="0,57.05pt" o:gfxdata="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" o:allowincell="f" filled="t" strokeweight=".16931mm">
                 <v:stroke joinstyle="miter"/>
                 <o:lock v:ext="edit" shapetype="f"/>
               </v:line>
@@ -4921,7 +4921,7 @@
           </mc:Choice>
           <mc:Fallback>
             <w:pict>
-              <v:line w14:anchorId="499DFD19" id="Shape 48" o:spid="_x0000_s1026" style="position:absolute;z-index:-251643904;visibility:visible;mso-wrap-style:square;mso-wrap-distance-left:9pt;mso-wrap-distance-top:0;mso-wrap-distance-right:9pt;mso-wrap-distance-bottom:0;mso-position-horizontal:absolute;mso-position-horizontal-relative:text;mso-position-vertical:absolute;mso-position-vertical-relative:text" from="84.85pt,.8pt" to="84.85pt,57.05pt" o:gfxdata="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" o:allowincell="f" filled="t" strokeweight=".16967mm">
+              <v:line w14:anchorId="3F59BEFD" id="Shape 48" o:spid="_x0000_s1026" style="position:absolute;z-index:-251643904;visibility:visible;mso-wrap-style:square;mso-wrap-distance-left:9pt;mso-wrap-distance-top:0;mso-wrap-distance-right:9pt;mso-wrap-distance-bottom:0;mso-position-horizontal:absolute;mso-position-horizontal-relative:text;mso-position-vertical:absolute;mso-position-vertical-relative:text" from="84.85pt,.8pt" to="84.85pt,57.05pt" o:gfxdata="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" o:allowincell="f" filled="t" strokeweight=".16967mm">
                 <v:stroke joinstyle="miter"/>
                 <o:lock v:ext="edit" shapetype="f"/>
               </v:line>
@@ -4989,7 +4989,7 @@
           </mc:Choice>
           <mc:Fallback>
             <w:pict>
-              <v:line w14:anchorId="2D0518A4" id="Shape 49" o:spid="_x0000_s1026" style="position:absolute;z-index:-251642880;visibility:visible;mso-wrap-style:square;mso-wrap-distance-left:9pt;mso-wrap-distance-top:0;mso-wrap-distance-right:9pt;mso-wrap-distance-bottom:0;mso-position-horizontal:absolute;mso-position-horizontal-relative:text;mso-position-vertical:absolute;mso-position-vertical-relative:text" from="-.15pt,56.85pt" to="177.25pt,56.85pt" o:gfxdata="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" o:allowincell="f" filled="t" strokeweight=".16967mm">
+              <v:line w14:anchorId="115A927C" id="Shape 49" o:spid="_x0000_s1026" style="position:absolute;z-index:-251642880;visibility:visible;mso-wrap-style:square;mso-wrap-distance-left:9pt;mso-wrap-distance-top:0;mso-wrap-distance-right:9pt;mso-wrap-distance-bottom:0;mso-position-horizontal:absolute;mso-position-horizontal-relative:text;mso-position-vertical:absolute;mso-position-vertical-relative:text" from="-.15pt,56.85pt" to="177.25pt,56.85pt" o:gfxdata="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" o:allowincell="f" filled="t" strokeweight=".16967mm">
                 <v:stroke joinstyle="miter"/>
                 <o:lock v:ext="edit" shapetype="f"/>
               </v:line>
@@ -5057,7 +5057,7 @@
           </mc:Choice>
           <mc:Fallback>
             <w:pict>
-              <v:line w14:anchorId="5A358B82" id="Shape 50" o:spid="_x0000_s1026" style="position:absolute;z-index:-251641856;visibility:visible;mso-wrap-style:square;mso-wrap-distance-left:9pt;mso-wrap-distance-top:0;mso-wrap-distance-right:9pt;mso-wrap-distance-bottom:0;mso-position-horizontal:absolute;mso-position-horizontal-relative:text;mso-position-vertical:absolute;mso-position-vertical-relative:text" from="177pt,-13.1pt" to="177pt,57.05pt" o:gfxdata="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" o:allowincell="f" filled="t" strokeweight=".16967mm">
+              <v:line w14:anchorId="30D80141" id="Shape 50" o:spid="_x0000_s1026" style="position:absolute;z-index:-251641856;visibility:visible;mso-wrap-style:square;mso-wrap-distance-left:9pt;mso-wrap-distance-top:0;mso-wrap-distance-right:9pt;mso-wrap-distance-bottom:0;mso-position-horizontal:absolute;mso-position-horizontal-relative:text;mso-position-vertical:absolute;mso-position-vertical-relative:text" from="177pt,-13.1pt" to="177pt,57.05pt" o:gfxdata="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" o:allowincell="f" filled="t" strokeweight=".16967mm">
                 <v:stroke joinstyle="miter"/>
                 <o:lock v:ext="edit" shapetype="f"/>
               </v:line>
@@ -5312,7 +5312,7 @@
           </mc:Choice>
           <mc:Fallback>
             <w:pict>
-              <v:line w14:anchorId="4920CBF3" id="Shape 51" o:spid="_x0000_s1026" style="position:absolute;z-index:-251640832;visibility:visible;mso-wrap-style:square;mso-wrap-distance-left:9pt;mso-wrap-distance-top:0;mso-wrap-distance-right:9pt;mso-wrap-distance-bottom:0;mso-position-horizontal:absolute;mso-position-horizontal-relative:text;mso-position-vertical:absolute;mso-position-vertical-relative:text" from="-.15pt,-12.85pt" to="177.25pt,-12.85pt" o:gfxdata="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" o:allowincell="f" filled="t" strokeweight=".16931mm">
+              <v:line w14:anchorId="09D39E6A" id="Shape 51" o:spid="_x0000_s1026" style="position:absolute;z-index:-251640832;visibility:visible;mso-wrap-style:square;mso-wrap-distance-left:9pt;mso-wrap-distance-top:0;mso-wrap-distance-right:9pt;mso-wrap-distance-bottom:0;mso-position-horizontal:absolute;mso-position-horizontal-relative:text;mso-position-vertical:absolute;mso-position-vertical-relative:text" from="-.15pt,-12.85pt" to="177.25pt,-12.85pt" o:gfxdata="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" o:allowincell="f" filled="t" strokeweight=".16931mm">
                 <v:stroke joinstyle="miter"/>
                 <o:lock v:ext="edit" shapetype="f"/>
               </v:line>
@@ -5380,7 +5380,7 @@
           </mc:Choice>
           <mc:Fallback>
             <w:pict>
-              <v:line w14:anchorId="2E589543" id="Shape 52" o:spid="_x0000_s1026" style="position:absolute;z-index:-251639808;visibility:visible;mso-wrap-style:square;mso-wrap-distance-left:9pt;mso-wrap-distance-top:0;mso-wrap-distance-right:9pt;mso-wrap-distance-bottom:0;mso-position-horizontal:absolute;mso-position-horizontal-relative:text;mso-position-vertical:absolute;mso-position-vertical-relative:text" from="-.15pt,1.05pt" to="177.25pt,1.05pt" o:gfxdata="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" o:allowincell="f" filled="t" strokeweight=".16931mm">
+              <v:line w14:anchorId="45BAFF2C" id="Shape 52" o:spid="_x0000_s1026" style="position:absolute;z-index:-251639808;visibility:visible;mso-wrap-style:square;mso-wrap-distance-left:9pt;mso-wrap-distance-top:0;mso-wrap-distance-right:9pt;mso-wrap-distance-bottom:0;mso-position-horizontal:absolute;mso-position-horizontal-relative:text;mso-position-vertical:absolute;mso-position-vertical-relative:text" from="-.15pt,1.05pt" to="177.25pt,1.05pt" o:gfxdata="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" o:allowincell="f" filled="t" strokeweight=".16931mm">
                 <v:stroke joinstyle="miter"/>
                 <o:lock v:ext="edit" shapetype="f"/>
               </v:line>
@@ -5448,7 +5448,7 @@
           </mc:Choice>
           <mc:Fallback>
             <w:pict>
-              <v:line w14:anchorId="4FEFD852" id="Shape 53" o:spid="_x0000_s1026" style="position:absolute;z-index:-251638784;visibility:visible;mso-wrap-style:square;mso-wrap-distance-left:9pt;mso-wrap-distance-top:0;mso-wrap-distance-right:9pt;mso-wrap-distance-bottom:0;mso-position-horizontal:absolute;mso-position-horizontal-relative:text;mso-position-vertical:absolute;mso-position-vertical-relative:text" from="-.15pt,14.95pt" to="177.25pt,14.95pt" o:gfxdata="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" o:allowincell="f" filled="t" strokeweight=".16967mm">
+              <v:line w14:anchorId="25DBED13" id="Shape 53" o:spid="_x0000_s1026" style="position:absolute;z-index:-251638784;visibility:visible;mso-wrap-style:square;mso-wrap-distance-left:9pt;mso-wrap-distance-top:0;mso-wrap-distance-right:9pt;mso-wrap-distance-bottom:0;mso-position-horizontal:absolute;mso-position-horizontal-relative:text;mso-position-vertical:absolute;mso-position-vertical-relative:text" from="-.15pt,14.95pt" to="177.25pt,14.95pt" o:gfxdata="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" o:allowincell="f" filled="t" strokeweight=".16967mm">
                 <v:stroke joinstyle="miter"/>
                 <o:lock v:ext="edit" shapetype="f"/>
               </v:line>
@@ -5516,7 +5516,7 @@
           </mc:Choice>
           <mc:Fallback>
             <w:pict>
-              <v:line w14:anchorId="00A32CE5" id="Shape 54" o:spid="_x0000_s1026" style="position:absolute;z-index:-251637760;visibility:visible;mso-wrap-style:square;mso-wrap-distance-left:9pt;mso-wrap-distance-top:0;mso-wrap-distance-right:9pt;mso-wrap-distance-bottom:0;mso-position-horizontal:absolute;mso-position-horizontal-relative:text;mso-position-vertical:absolute;mso-position-vertical-relative:text" from="0,-13.1pt" to="0,29.25pt" o:gfxdata="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" o:allowincell="f" filled="t" strokeweight=".16931mm">
+              <v:line w14:anchorId="6378440C" id="Shape 54" o:spid="_x0000_s1026" style="position:absolute;z-index:-251637760;visibility:visible;mso-wrap-style:square;mso-wrap-distance-left:9pt;mso-wrap-distance-top:0;mso-wrap-distance-right:9pt;mso-wrap-distance-bottom:0;mso-position-horizontal:absolute;mso-position-horizontal-relative:text;mso-position-vertical:absolute;mso-position-vertical-relative:text" from="0,-13.1pt" to="0,29.25pt" o:gfxdata="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" o:allowincell="f" filled="t" strokeweight=".16931mm">
                 <v:stroke joinstyle="miter"/>
                 <o:lock v:ext="edit" shapetype="f"/>
               </v:line>
@@ -5584,7 +5584,7 @@
           </mc:Choice>
           <mc:Fallback>
             <w:pict>
-              <v:line w14:anchorId="4F8E45A9" id="Shape 55" o:spid="_x0000_s1026" style="position:absolute;z-index:-251636736;visibility:visible;mso-wrap-style:square;mso-wrap-distance-left:9pt;mso-wrap-distance-top:0;mso-wrap-distance-right:9pt;mso-wrap-distance-bottom:0;mso-position-horizontal:absolute;mso-position-horizontal-relative:text;mso-position-vertical:absolute;mso-position-vertical-relative:text" from="84.85pt,.8pt" to="84.85pt,29.25pt" o:gfxdata="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" o:allowincell="f" filled="t" strokeweight=".16967mm">
+              <v:line w14:anchorId="75054B82" id="Shape 55" o:spid="_x0000_s1026" style="position:absolute;z-index:-251636736;visibility:visible;mso-wrap-style:square;mso-wrap-distance-left:9pt;mso-wrap-distance-top:0;mso-wrap-distance-right:9pt;mso-wrap-distance-bottom:0;mso-position-horizontal:absolute;mso-position-horizontal-relative:text;mso-position-vertical:absolute;mso-position-vertical-relative:text" from="84.85pt,.8pt" to="84.85pt,29.25pt" o:gfxdata="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" o:allowincell="f" filled="t" strokeweight=".16967mm">
                 <v:stroke joinstyle="miter"/>
                 <o:lock v:ext="edit" shapetype="f"/>
               </v:line>
@@ -5652,7 +5652,7 @@
           </mc:Choice>
           <mc:Fallback>
             <w:pict>
-              <v:line w14:anchorId="14C9D4BB" id="Shape 56" o:spid="_x0000_s1026" style="position:absolute;z-index:-251635712;visibility:visible;mso-wrap-style:square;mso-wrap-distance-left:9pt;mso-wrap-distance-top:0;mso-wrap-distance-right:9pt;mso-wrap-distance-bottom:0;mso-position-horizontal:absolute;mso-position-horizontal-relative:text;mso-position-vertical:absolute;mso-position-vertical-relative:text" from="-.15pt,29pt" to="177.25pt,29pt" o:gfxdata="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" o:allowincell="f" filled="t" strokeweight=".16967mm">
+              <v:line w14:anchorId="72671193" id="Shape 56" o:spid="_x0000_s1026" style="position:absolute;z-index:-251635712;visibility:visible;mso-wrap-style:square;mso-wrap-distance-left:9pt;mso-wrap-distance-top:0;mso-wrap-distance-right:9pt;mso-wrap-distance-bottom:0;mso-position-horizontal:absolute;mso-position-horizontal-relative:text;mso-position-vertical:absolute;mso-position-vertical-relative:text" from="-.15pt,29pt" to="177.25pt,29pt" o:gfxdata="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" o:allowincell="f" filled="t" strokeweight=".16967mm">
                 <v:stroke joinstyle="miter"/>
                 <o:lock v:ext="edit" shapetype="f"/>
               </v:line>
@@ -5720,7 +5720,7 @@
           </mc:Choice>
           <mc:Fallback>
             <w:pict>
-              <v:line w14:anchorId="2DAD458D" id="Shape 57" o:spid="_x0000_s1026" style="position:absolute;z-index:-251634688;visibility:visible;mso-wrap-style:square;mso-wrap-distance-left:9pt;mso-wrap-distance-top:0;mso-wrap-distance-right:9pt;mso-wrap-distance-bottom:0;mso-position-horizontal:absolute;mso-position-horizontal-relative:text;mso-position-vertical:absolute;mso-position-vertical-relative:text" from="177pt,-13.1pt" to="177pt,29.25pt" o:gfxdata="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" o:allowincell="f" filled="t" strokeweight=".16967mm">
+              <v:line w14:anchorId="77840EAD" id="Shape 57" o:spid="_x0000_s1026" style="position:absolute;z-index:-251634688;visibility:visible;mso-wrap-style:square;mso-wrap-distance-left:9pt;mso-wrap-distance-top:0;mso-wrap-distance-right:9pt;mso-wrap-distance-bottom:0;mso-position-horizontal:absolute;mso-position-horizontal-relative:text;mso-position-vertical:absolute;mso-position-vertical-relative:text" from="177pt,-13.1pt" to="177pt,29.25pt" o:gfxdata="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" o:allowincell="f" filled="t" strokeweight=".16967mm">
                 <v:stroke joinstyle="miter"/>
                 <o:lock v:ext="edit" shapetype="f"/>
               </v:line>
@@ -7651,7 +7651,7 @@
           </mc:Choice>
           <mc:Fallback>
             <w:pict>
-              <v:line w14:anchorId="08ABBC85" id="Shape 58" o:spid="_x0000_s1026" style="position:absolute;z-index:-251633664;visibility:visible;mso-wrap-style:square;mso-wrap-distance-left:9pt;mso-wrap-distance-top:0;mso-wrap-distance-right:9pt;mso-wrap-distance-bottom:0;mso-position-horizontal:absolute;mso-position-horizontal-relative:text;mso-position-vertical:absolute;mso-position-vertical-relative:text" from="-.15pt,-12.65pt" to="453.4pt,-12.65pt" o:gfxdata="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" o:allowincell="f" filled="t" strokeweight=".16931mm">
+              <v:line w14:anchorId="1B4157B5" id="Shape 58" o:spid="_x0000_s1026" style="position:absolute;z-index:-251633664;visibility:visible;mso-wrap-style:square;mso-wrap-distance-left:9pt;mso-wrap-distance-top:0;mso-wrap-distance-right:9pt;mso-wrap-distance-bottom:0;mso-position-horizontal:absolute;mso-position-horizontal-relative:text;mso-position-vertical:absolute;mso-position-vertical-relative:text" from="-.15pt,-12.65pt" to="453.4pt,-12.65pt" o:gfxdata="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" o:allowincell="f" filled="t" strokeweight=".16931mm">
                 <v:stroke joinstyle="miter"/>
                 <o:lock v:ext="edit" shapetype="f"/>
               </v:line>
@@ -7719,7 +7719,7 @@
           </mc:Choice>
           <mc:Fallback>
             <w:pict>
-              <v:line w14:anchorId="4266FB8A" id="Shape 59" o:spid="_x0000_s1026" style="position:absolute;z-index:-251632640;visibility:visible;mso-wrap-style:square;mso-wrap-distance-left:9pt;mso-wrap-distance-top:0;mso-wrap-distance-right:9pt;mso-wrap-distance-bottom:0;mso-position-horizontal:absolute;mso-position-horizontal-relative:text;mso-position-vertical:absolute;mso-position-vertical-relative:text" from="-.15pt,1.25pt" to="453.4pt,1.25pt" o:gfxdata="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" o:allowincell="f" filled="t" strokeweight=".16967mm">
+              <v:line w14:anchorId="0E48B961" id="Shape 59" o:spid="_x0000_s1026" style="position:absolute;z-index:-251632640;visibility:visible;mso-wrap-style:square;mso-wrap-distance-left:9pt;mso-wrap-distance-top:0;mso-wrap-distance-right:9pt;mso-wrap-distance-bottom:0;mso-position-horizontal:absolute;mso-position-horizontal-relative:text;mso-position-vertical:absolute;mso-position-vertical-relative:text" from="-.15pt,1.25pt" to="453.4pt,1.25pt" o:gfxdata="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" o:allowincell="f" filled="t" strokeweight=".16967mm">
                 <v:stroke joinstyle="miter"/>
                 <o:lock v:ext="edit" shapetype="f"/>
               </v:line>
@@ -7787,7 +7787,7 @@
           </mc:Choice>
           <mc:Fallback>
             <w:pict>
-              <v:line w14:anchorId="758F2408" id="Shape 60" o:spid="_x0000_s1026" style="position:absolute;z-index:-251631616;visibility:visible;mso-wrap-style:square;mso-wrap-distance-left:9pt;mso-wrap-distance-top:0;mso-wrap-distance-right:9pt;mso-wrap-distance-bottom:0;mso-position-horizontal:absolute;mso-position-horizontal-relative:text;mso-position-vertical:absolute;mso-position-vertical-relative:text" from="-.15pt,182.65pt" to="453.4pt,182.65pt" o:gfxdata="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" o:allowincell="f" filled="t" strokeweight=".16967mm">
+              <v:line w14:anchorId="3A00671C" id="Shape 60" o:spid="_x0000_s1026" style="position:absolute;z-index:-251631616;visibility:visible;mso-wrap-style:square;mso-wrap-distance-left:9pt;mso-wrap-distance-top:0;mso-wrap-distance-right:9pt;mso-wrap-distance-bottom:0;mso-position-horizontal:absolute;mso-position-horizontal-relative:text;mso-position-vertical:absolute;mso-position-vertical-relative:text" from="-.15pt,182.65pt" to="453.4pt,182.65pt" o:gfxdata="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" o:allowincell="f" filled="t" strokeweight=".16967mm">
                 <v:stroke joinstyle="miter"/>
                 <o:lock v:ext="edit" shapetype="f"/>
               </v:line>
@@ -7855,7 +7855,7 @@
           </mc:Choice>
           <mc:Fallback>
             <w:pict>
-              <v:line w14:anchorId="31499551" id="Shape 61" o:spid="_x0000_s1026" style="position:absolute;z-index:-251630592;visibility:visible;mso-wrap-style:square;mso-wrap-distance-left:9pt;mso-wrap-distance-top:0;mso-wrap-distance-right:9pt;mso-wrap-distance-bottom:0;mso-position-horizontal:absolute;mso-position-horizontal-relative:text;mso-position-vertical:absolute;mso-position-vertical-relative:text" from="-.15pt,196.6pt" to="453.4pt,196.6pt" o:gfxdata="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" o:allowincell="f" filled="t" strokeweight=".48pt">
+              <v:line w14:anchorId="245B5D1B" id="Shape 61" o:spid="_x0000_s1026" style="position:absolute;z-index:-251630592;visibility:visible;mso-wrap-style:square;mso-wrap-distance-left:9pt;mso-wrap-distance-top:0;mso-wrap-distance-right:9pt;mso-wrap-distance-bottom:0;mso-position-horizontal:absolute;mso-position-horizontal-relative:text;mso-position-vertical:absolute;mso-position-vertical-relative:text" from="-.15pt,196.6pt" to="453.4pt,196.6pt" o:gfxdata="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" o:allowincell="f" filled="t" strokeweight=".48pt">
                 <v:stroke joinstyle="miter"/>
                 <o:lock v:ext="edit" shapetype="f"/>
               </v:line>
@@ -7923,7 +7923,7 @@
           </mc:Choice>
           <mc:Fallback>
             <w:pict>
-              <v:line w14:anchorId="0E7AE7C5" id="Shape 62" o:spid="_x0000_s1026" style="position:absolute;z-index:-251629568;visibility:visible;mso-wrap-style:square;mso-wrap-distance-left:9pt;mso-wrap-distance-top:0;mso-wrap-distance-right:9pt;mso-wrap-distance-bottom:0;mso-position-horizontal:absolute;mso-position-horizontal-relative:text;mso-position-vertical:absolute;mso-position-vertical-relative:text" from="-.15pt,334.95pt" to="453.4pt,334.95pt" o:gfxdata="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" o:allowincell="f" filled="t" strokeweight=".16967mm">
+              <v:line w14:anchorId="29CF1B28" id="Shape 62" o:spid="_x0000_s1026" style="position:absolute;z-index:-251629568;visibility:visible;mso-wrap-style:square;mso-wrap-distance-left:9pt;mso-wrap-distance-top:0;mso-wrap-distance-right:9pt;mso-wrap-distance-bottom:0;mso-position-horizontal:absolute;mso-position-horizontal-relative:text;mso-position-vertical:absolute;mso-position-vertical-relative:text" from="-.15pt,334.95pt" to="453.4pt,334.95pt" o:gfxdata="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" o:allowincell="f" filled="t" strokeweight=".16967mm">
                 <v:stroke joinstyle="miter"/>
                 <o:lock v:ext="edit" shapetype="f"/>
               </v:line>
@@ -7991,7 +7991,7 @@
           </mc:Choice>
           <mc:Fallback>
             <w:pict>
-              <v:line w14:anchorId="0E71D6C7" id="Shape 63" o:spid="_x0000_s1026" style="position:absolute;z-index:-251628544;visibility:visible;mso-wrap-style:square;mso-wrap-distance-left:9pt;mso-wrap-distance-top:0;mso-wrap-distance-right:9pt;mso-wrap-distance-bottom:0;mso-position-horizontal:absolute;mso-position-horizontal-relative:text;mso-position-vertical:absolute;mso-position-vertical-relative:text" from="-.15pt,348.85pt" to="453.4pt,348.85pt" o:gfxdata="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" o:allowincell="f" filled="t" strokeweight=".48pt">
+              <v:line w14:anchorId="36453498" id="Shape 63" o:spid="_x0000_s1026" style="position:absolute;z-index:-251628544;visibility:visible;mso-wrap-style:square;mso-wrap-distance-left:9pt;mso-wrap-distance-top:0;mso-wrap-distance-right:9pt;mso-wrap-distance-bottom:0;mso-position-horizontal:absolute;mso-position-horizontal-relative:text;mso-position-vertical:absolute;mso-position-vertical-relative:text" from="-.15pt,348.85pt" to="453.4pt,348.85pt" o:gfxdata="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" o:allowincell="f" filled="t" strokeweight=".48pt">
                 <v:stroke joinstyle="miter"/>
                 <o:lock v:ext="edit" shapetype="f"/>
               </v:line>
@@ -8059,7 +8059,7 @@
           </mc:Choice>
           <mc:Fallback>
             <w:pict>
-              <v:line w14:anchorId="3DBF5517" id="Shape 64" o:spid="_x0000_s1026" style="position:absolute;z-index:-251627520;visibility:visible;mso-wrap-style:square;mso-wrap-distance-left:9pt;mso-wrap-distance-top:0;mso-wrap-distance-right:9pt;mso-wrap-distance-bottom:0;mso-position-horizontal:absolute;mso-position-horizontal-relative:text;mso-position-vertical:absolute;mso-position-vertical-relative:text" from="0,-12.9pt" to="0,363.05pt" o:gfxdata="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" o:allowincell="f" filled="t" strokeweight=".16931mm">
+              <v:line w14:anchorId="18D47F5A" id="Shape 64" o:spid="_x0000_s1026" style="position:absolute;z-index:-251627520;visibility:visible;mso-wrap-style:square;mso-wrap-distance-left:9pt;mso-wrap-distance-top:0;mso-wrap-distance-right:9pt;mso-wrap-distance-bottom:0;mso-position-horizontal:absolute;mso-position-horizontal-relative:text;mso-position-vertical:absolute;mso-position-vertical-relative:text" from="0,-12.9pt" to="0,363.05pt" o:gfxdata="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" o:allowincell="f" filled="t" strokeweight=".16931mm">
                 <v:stroke joinstyle="miter"/>
                 <o:lock v:ext="edit" shapetype="f"/>
               </v:line>
@@ -8127,7 +8127,7 @@
           </mc:Choice>
           <mc:Fallback>
             <w:pict>
-              <v:line w14:anchorId="75E7E221" id="Shape 65" o:spid="_x0000_s1026" style="position:absolute;z-index:-251626496;visibility:visible;mso-wrap-style:square;mso-wrap-distance-left:9pt;mso-wrap-distance-top:0;mso-wrap-distance-right:9pt;mso-wrap-distance-bottom:0;mso-position-horizontal:absolute;mso-position-horizontal-relative:text;mso-position-vertical:absolute;mso-position-vertical-relative:text" from="453.15pt,-12.9pt" to="453.15pt,363.05pt" o:gfxdata="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" o:allowincell="f" filled="t" strokeweight=".16967mm">
+              <v:line w14:anchorId="67285381" id="Shape 65" o:spid="_x0000_s1026" style="position:absolute;z-index:-251626496;visibility:visible;mso-wrap-style:square;mso-wrap-distance-left:9pt;mso-wrap-distance-top:0;mso-wrap-distance-right:9pt;mso-wrap-distance-bottom:0;mso-position-horizontal:absolute;mso-position-horizontal-relative:text;mso-position-vertical:absolute;mso-position-vertical-relative:text" from="453.15pt,-12.9pt" to="453.15pt,363.05pt" o:gfxdata="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" o:allowincell="f" filled="t" strokeweight=".16967mm">
                 <v:stroke joinstyle="miter"/>
                 <o:lock v:ext="edit" shapetype="f"/>
               </v:line>
@@ -8431,8 +8431,6 @@
         </w:rPr>
         <w:t>Partial View</w:t>
       </w:r>
-      <w:bookmarkStart w:id="5" w:name="_GoBack"/>
-      <w:bookmarkEnd w:id="5"/>
     </w:p>
     <w:p>
       <w:pPr>
@@ -8645,9 +8643,10 @@
         </w:numPr>
         <w:tabs>
           <w:tab w:val="left" w:pos="840"/>
+          <w:tab w:val="left" w:pos="2127"/>
         </w:tabs>
         <w:spacing w:line="238" w:lineRule="auto"/>
-        <w:ind w:left="1200" w:right="6806" w:hanging="729"/>
+        <w:ind w:left="1200" w:right="6913" w:hanging="729"/>
         <w:rPr>
           <w:rFonts w:ascii="Arial" w:eastAsia="Arial" w:hAnsi="Arial" w:cs="Arial"/>
         </w:rPr>
@@ -8658,6 +8657,30 @@
         </w:rPr>
         <w:t xml:space="preserve">Dependencies </w:t>
       </w:r>
+      <w:r>
+        <w:rPr>
+          <w:rFonts w:ascii="Calibri" w:eastAsia="Calibri" w:hAnsi="Calibri" w:cs="Calibri"/>
+          <w:highlight w:val="green"/>
+        </w:rPr>
+        <w:t>OK</w:t>
+      </w:r>
+    </w:p>
+    <w:p>
+      <w:pPr>
+        <w:numPr>
+          <w:ilvl w:val="0"/>
+          <w:numId w:val="17"/>
+        </w:numPr>
+        <w:tabs>
+          <w:tab w:val="left" w:pos="840"/>
+          <w:tab w:val="left" w:pos="2127"/>
+        </w:tabs>
+        <w:spacing w:line="238" w:lineRule="auto"/>
+        <w:ind w:left="1200" w:right="6913" w:hanging="729"/>
+        <w:rPr>
+          <w:rFonts w:ascii="Arial" w:eastAsia="Arial" w:hAnsi="Arial" w:cs="Arial"/>
+        </w:rPr>
+      </w:pPr>
       <w:r>
         <w:rPr>
           <w:rFonts w:ascii="Courier New" w:eastAsia="Courier New" w:hAnsi="Courier New" w:cs="Courier New"/>
@@ -8699,6 +8722,19 @@
         </w:rPr>
         <w:t>Razor page</w:t>
       </w:r>
+      <w:r>
+        <w:rPr>
+          <w:rFonts w:ascii="Calibri" w:eastAsia="Calibri" w:hAnsi="Calibri" w:cs="Calibri"/>
+        </w:rPr>
+        <w:t xml:space="preserve"> </w:t>
+      </w:r>
+      <w:r>
+        <w:rPr>
+          <w:rFonts w:ascii="Calibri" w:eastAsia="Calibri" w:hAnsi="Calibri" w:cs="Calibri"/>
+          <w:highlight w:val="green"/>
+        </w:rPr>
+        <w:t>OK</w:t>
+      </w:r>
     </w:p>
     <w:p>
       <w:pPr>
@@ -8778,6 +8814,19 @@
         </w:rPr>
         <w:t>Identity</w:t>
       </w:r>
+      <w:r>
+        <w:rPr>
+          <w:rFonts w:ascii="Calibri" w:eastAsia="Calibri" w:hAnsi="Calibri" w:cs="Calibri"/>
+        </w:rPr>
+        <w:t xml:space="preserve"> </w:t>
+      </w:r>
+      <w:r>
+        <w:rPr>
+          <w:rFonts w:ascii="Calibri" w:eastAsia="Calibri" w:hAnsi="Calibri" w:cs="Calibri"/>
+          <w:highlight w:val="green"/>
+        </w:rPr>
+        <w:t>OK</w:t>
+      </w:r>
     </w:p>
     <w:p>
       <w:pPr>
@@ -8786,6 +8835,8 @@
           <w:rFonts w:ascii="Arial" w:eastAsia="Arial" w:hAnsi="Arial" w:cs="Arial"/>
         </w:rPr>
       </w:pPr>
+      <w:bookmarkStart w:id="5" w:name="_GoBack"/>
+      <w:bookmarkEnd w:id="5"/>
     </w:p>
     <w:p>
       <w:pPr>
@@ -8807,6 +8858,19 @@
         </w:rPr>
         <w:t>SeedDataIdentity</w:t>
       </w:r>
+      <w:r>
+        <w:rPr>
+          <w:rFonts w:ascii="Calibri" w:eastAsia="Calibri" w:hAnsi="Calibri" w:cs="Calibri"/>
+        </w:rPr>
+        <w:t xml:space="preserve"> </w:t>
+      </w:r>
+      <w:r>
+        <w:rPr>
+          <w:rFonts w:ascii="Calibri" w:eastAsia="Calibri" w:hAnsi="Calibri" w:cs="Calibri"/>
+          <w:highlight w:val="green"/>
+        </w:rPr>
+        <w:t>OK</w:t>
+      </w:r>
     </w:p>
     <w:p>
       <w:pPr>
@@ -8835,6 +8899,19 @@
           <w:rFonts w:ascii="Calibri" w:eastAsia="Calibri" w:hAnsi="Calibri" w:cs="Calibri"/>
         </w:rPr>
         <w:t>Roles</w:t>
+      </w:r>
+      <w:r>
+        <w:rPr>
+          <w:rFonts w:ascii="Calibri" w:eastAsia="Calibri" w:hAnsi="Calibri" w:cs="Calibri"/>
+        </w:rPr>
+        <w:t xml:space="preserve"> </w:t>
+      </w:r>
+      <w:r>
+        <w:rPr>
+          <w:rFonts w:ascii="Calibri" w:eastAsia="Calibri" w:hAnsi="Calibri" w:cs="Calibri"/>
+          <w:highlight w:val="green"/>
+        </w:rPr>
+        <w:t>OK</w:t>
       </w:r>
     </w:p>
     <w:p>
@@ -9000,7 +9077,7 @@
           </mc:Choice>
           <mc:Fallback>
             <w:pict>
-              <v:line w14:anchorId="12BFD372" id="Shape 66" o:spid="_x0000_s1026" style="position:absolute;z-index:-251625472;visibility:visible;mso-wrap-style:square;mso-wrap-distance-left:9pt;mso-wrap-distance-top:0;mso-wrap-distance-right:9pt;mso-wrap-distance-bottom:0;mso-position-horizontal:absolute;mso-position-horizontal-relative:text;mso-position-vertical:absolute;mso-position-vertical-relative:text" from="-.15pt,.25pt" to="453.4pt,.25pt" o:gfxdata="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" o:allowincell="f" filled="t" strokeweight=".16931mm">
+              <v:line w14:anchorId="3302DB77" id="Shape 66" o:spid="_x0000_s1026" style="position:absolute;z-index:-251625472;visibility:visible;mso-wrap-style:square;mso-wrap-distance-left:9pt;mso-wrap-distance-top:0;mso-wrap-distance-right:9pt;mso-wrap-distance-bottom:0;mso-position-horizontal:absolute;mso-position-horizontal-relative:text;mso-position-vertical:absolute;mso-position-vertical-relative:text" from="-.15pt,.25pt" to="453.4pt,.25pt" o:gfxdata="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" o:allowincell="f" filled="t" strokeweight=".16931mm">
                 <v:stroke joinstyle="miter"/>
                 <o:lock v:ext="edit" shapetype="f"/>
               </v:line>

</xml_diff>